<commit_message>
Added more info to CometUI User Guide.
git-svn-id: https://svn.code.sf.net/p/comet-ms/code@807 299d2d02-8f3b-485e-a07e-71e8e5e16577
</commit_message>
<xml_diff>
--- a/trunk/comet-ms/CometUI/Docs/CometUI-User-Guide.docx
+++ b/trunk/comet-ms/CometUI/Docs/CometUI-User-Guide.docx
@@ -285,7 +285,12 @@
             <w:pStyle w:val="TOCHeading"/>
           </w:pPr>
           <w:r>
-            <w:t>Contents</w:t>
+            <w:t>Conte</w:t>
+          </w:r>
+          <w:bookmarkStart w:id="0" w:name="_GoBack"/>
+          <w:bookmarkEnd w:id="0"/>
+          <w:r>
+            <w:t>nts</w:t>
           </w:r>
         </w:p>
         <w:p>
@@ -308,7 +313,7 @@
           <w:r>
             <w:fldChar w:fldCharType="separate"/>
           </w:r>
-          <w:hyperlink w:anchor="_Toc426109954" w:history="1">
+          <w:hyperlink w:anchor="_Toc426540450" w:history="1">
             <w:r>
               <w:rPr>
                 <w:rStyle w:val="Hyperlink"/>
@@ -335,7 +340,7 @@
                 <w:noProof/>
                 <w:webHidden/>
               </w:rPr>
-              <w:instrText xml:space="preserve"> PAGEREF _Toc426109954 \h </w:instrText>
+              <w:instrText xml:space="preserve"> PAGEREF _Toc426540450 \h </w:instrText>
             </w:r>
             <w:r>
               <w:rPr>
@@ -377,7 +382,7 @@
               <w:lang w:eastAsia="en-US"/>
             </w:rPr>
           </w:pPr>
-          <w:hyperlink w:anchor="_Toc426109955" w:history="1">
+          <w:hyperlink w:anchor="_Toc426540451" w:history="1">
             <w:r>
               <w:rPr>
                 <w:rStyle w:val="Hyperlink"/>
@@ -404,7 +409,7 @@
                 <w:noProof/>
                 <w:webHidden/>
               </w:rPr>
-              <w:instrText xml:space="preserve"> PAGEREF _Toc426109955 \h </w:instrText>
+              <w:instrText xml:space="preserve"> PAGEREF _Toc426540451 \h </w:instrText>
             </w:r>
             <w:r>
               <w:rPr>
@@ -446,7 +451,7 @@
               <w:lang w:eastAsia="en-US"/>
             </w:rPr>
           </w:pPr>
-          <w:hyperlink w:anchor="_Toc426109956" w:history="1">
+          <w:hyperlink w:anchor="_Toc426540452" w:history="1">
             <w:r>
               <w:rPr>
                 <w:rStyle w:val="Hyperlink"/>
@@ -473,7 +478,7 @@
                 <w:noProof/>
                 <w:webHidden/>
               </w:rPr>
-              <w:instrText xml:space="preserve"> PAGEREF _Toc426109956 \h </w:instrText>
+              <w:instrText xml:space="preserve"> PAGEREF _Toc426540452 \h </w:instrText>
             </w:r>
             <w:r>
               <w:rPr>
@@ -515,7 +520,7 @@
               <w:lang w:eastAsia="en-US"/>
             </w:rPr>
           </w:pPr>
-          <w:hyperlink w:anchor="_Toc426109957" w:history="1">
+          <w:hyperlink w:anchor="_Toc426540453" w:history="1">
             <w:r>
               <w:rPr>
                 <w:rStyle w:val="Hyperlink"/>
@@ -542,7 +547,7 @@
                 <w:noProof/>
                 <w:webHidden/>
               </w:rPr>
-              <w:instrText xml:space="preserve"> PAGEREF _Toc426109957 \h </w:instrText>
+              <w:instrText xml:space="preserve"> PAGEREF _Toc426540453 \h </w:instrText>
             </w:r>
             <w:r>
               <w:rPr>
@@ -584,7 +589,7 @@
               <w:lang w:eastAsia="en-US"/>
             </w:rPr>
           </w:pPr>
-          <w:hyperlink w:anchor="_Toc426109958" w:history="1">
+          <w:hyperlink w:anchor="_Toc426540454" w:history="1">
             <w:r>
               <w:rPr>
                 <w:rStyle w:val="Hyperlink"/>
@@ -611,7 +616,7 @@
                 <w:noProof/>
                 <w:webHidden/>
               </w:rPr>
-              <w:instrText xml:space="preserve"> PAGEREF _Toc426109958 \h </w:instrText>
+              <w:instrText xml:space="preserve"> PAGEREF _Toc426540454 \h </w:instrText>
             </w:r>
             <w:r>
               <w:rPr>
@@ -653,7 +658,7 @@
               <w:lang w:eastAsia="en-US"/>
             </w:rPr>
           </w:pPr>
-          <w:hyperlink w:anchor="_Toc426109959" w:history="1">
+          <w:hyperlink w:anchor="_Toc426540455" w:history="1">
             <w:r>
               <w:rPr>
                 <w:rStyle w:val="Hyperlink"/>
@@ -680,7 +685,7 @@
                 <w:noProof/>
                 <w:webHidden/>
               </w:rPr>
-              <w:instrText xml:space="preserve"> PAGEREF _Toc426109959 \h </w:instrText>
+              <w:instrText xml:space="preserve"> PAGEREF _Toc426540455 \h </w:instrText>
             </w:r>
             <w:r>
               <w:rPr>
@@ -722,7 +727,7 @@
               <w:lang w:eastAsia="en-US"/>
             </w:rPr>
           </w:pPr>
-          <w:hyperlink w:anchor="_Toc426109960" w:history="1">
+          <w:hyperlink w:anchor="_Toc426540456" w:history="1">
             <w:r>
               <w:rPr>
                 <w:rStyle w:val="Hyperlink"/>
@@ -749,7 +754,7 @@
                 <w:noProof/>
                 <w:webHidden/>
               </w:rPr>
-              <w:instrText xml:space="preserve"> PAGEREF _Toc426109960 \h </w:instrText>
+              <w:instrText xml:space="preserve"> PAGEREF _Toc426540456 \h </w:instrText>
             </w:r>
             <w:r>
               <w:rPr>
@@ -791,7 +796,7 @@
               <w:lang w:eastAsia="en-US"/>
             </w:rPr>
           </w:pPr>
-          <w:hyperlink w:anchor="_Toc426109961" w:history="1">
+          <w:hyperlink w:anchor="_Toc426540457" w:history="1">
             <w:r>
               <w:rPr>
                 <w:rStyle w:val="Hyperlink"/>
@@ -818,7 +823,7 @@
                 <w:noProof/>
                 <w:webHidden/>
               </w:rPr>
-              <w:instrText xml:space="preserve"> PAGEREF _Toc426109961 \h </w:instrText>
+              <w:instrText xml:space="preserve"> PAGEREF _Toc426540457 \h </w:instrText>
             </w:r>
             <w:r>
               <w:rPr>
@@ -860,7 +865,7 @@
               <w:lang w:eastAsia="en-US"/>
             </w:rPr>
           </w:pPr>
-          <w:hyperlink w:anchor="_Toc426109962" w:history="1">
+          <w:hyperlink w:anchor="_Toc426540458" w:history="1">
             <w:r>
               <w:rPr>
                 <w:rStyle w:val="Hyperlink"/>
@@ -887,7 +892,7 @@
                 <w:noProof/>
                 <w:webHidden/>
               </w:rPr>
-              <w:instrText xml:space="preserve"> PAGEREF _Toc426109962 \h </w:instrText>
+              <w:instrText xml:space="preserve"> PAGEREF _Toc426540458 \h </w:instrText>
             </w:r>
             <w:r>
               <w:rPr>
@@ -929,7 +934,7 @@
               <w:lang w:eastAsia="en-US"/>
             </w:rPr>
           </w:pPr>
-          <w:hyperlink w:anchor="_Toc426109963" w:history="1">
+          <w:hyperlink w:anchor="_Toc426540459" w:history="1">
             <w:r>
               <w:rPr>
                 <w:rStyle w:val="Hyperlink"/>
@@ -956,7 +961,7 @@
                 <w:noProof/>
                 <w:webHidden/>
               </w:rPr>
-              <w:instrText xml:space="preserve"> PAGEREF _Toc426109963 \h </w:instrText>
+              <w:instrText xml:space="preserve"> PAGEREF _Toc426540459 \h </w:instrText>
             </w:r>
             <w:r>
               <w:rPr>
@@ -998,7 +1003,7 @@
               <w:lang w:eastAsia="en-US"/>
             </w:rPr>
           </w:pPr>
-          <w:hyperlink w:anchor="_Toc426109964" w:history="1">
+          <w:hyperlink w:anchor="_Toc426540460" w:history="1">
             <w:r>
               <w:rPr>
                 <w:rStyle w:val="Hyperlink"/>
@@ -1025,7 +1030,7 @@
                 <w:noProof/>
                 <w:webHidden/>
               </w:rPr>
-              <w:instrText xml:space="preserve"> PAGEREF _Toc426109964 \h </w:instrText>
+              <w:instrText xml:space="preserve"> PAGEREF _Toc426540460 \h </w:instrText>
             </w:r>
             <w:r>
               <w:rPr>
@@ -1067,7 +1072,7 @@
               <w:lang w:eastAsia="en-US"/>
             </w:rPr>
           </w:pPr>
-          <w:hyperlink w:anchor="_Toc426109965" w:history="1">
+          <w:hyperlink w:anchor="_Toc426540461" w:history="1">
             <w:r>
               <w:rPr>
                 <w:rStyle w:val="Hyperlink"/>
@@ -1094,7 +1099,7 @@
                 <w:noProof/>
                 <w:webHidden/>
               </w:rPr>
-              <w:instrText xml:space="preserve"> PAGEREF _Toc426109965 \h </w:instrText>
+              <w:instrText xml:space="preserve"> PAGEREF _Toc426540461 \h </w:instrText>
             </w:r>
             <w:r>
               <w:rPr>
@@ -1136,7 +1141,7 @@
               <w:lang w:eastAsia="en-US"/>
             </w:rPr>
           </w:pPr>
-          <w:hyperlink w:anchor="_Toc426109966" w:history="1">
+          <w:hyperlink w:anchor="_Toc426540462" w:history="1">
             <w:r>
               <w:rPr>
                 <w:rStyle w:val="Hyperlink"/>
@@ -1163,7 +1168,7 @@
                 <w:noProof/>
                 <w:webHidden/>
               </w:rPr>
-              <w:instrText xml:space="preserve"> PAGEREF _Toc426109966 \h </w:instrText>
+              <w:instrText xml:space="preserve"> PAGEREF _Toc426540462 \h </w:instrText>
             </w:r>
             <w:r>
               <w:rPr>
@@ -1205,7 +1210,7 @@
               <w:lang w:eastAsia="en-US"/>
             </w:rPr>
           </w:pPr>
-          <w:hyperlink w:anchor="_Toc426109967" w:history="1">
+          <w:hyperlink w:anchor="_Toc426540463" w:history="1">
             <w:r>
               <w:rPr>
                 <w:rStyle w:val="Hyperlink"/>
@@ -1232,7 +1237,7 @@
                 <w:noProof/>
                 <w:webHidden/>
               </w:rPr>
-              <w:instrText xml:space="preserve"> PAGEREF _Toc426109967 \h </w:instrText>
+              <w:instrText xml:space="preserve"> PAGEREF _Toc426540463 \h </w:instrText>
             </w:r>
             <w:r>
               <w:rPr>
@@ -1264,6 +1269,75 @@
           </w:hyperlink>
         </w:p>
         <w:p>
+          <w:pPr>
+            <w:pStyle w:val="TOC1"/>
+            <w:tabs>
+              <w:tab w:val="right" w:leader="dot" w:pos="9350"/>
+            </w:tabs>
+            <w:rPr>
+              <w:noProof/>
+              <w:lang w:eastAsia="en-US"/>
+            </w:rPr>
+          </w:pPr>
+          <w:hyperlink w:anchor="_Toc426540464" w:history="1">
+            <w:r>
+              <w:rPr>
+                <w:rStyle w:val="Hyperlink"/>
+                <w:noProof/>
+              </w:rPr>
+              <w:t>View Results</w:t>
+            </w:r>
+            <w:r>
+              <w:rPr>
+                <w:noProof/>
+                <w:webHidden/>
+              </w:rPr>
+              <w:tab/>
+            </w:r>
+            <w:r>
+              <w:rPr>
+                <w:noProof/>
+                <w:webHidden/>
+              </w:rPr>
+              <w:fldChar w:fldCharType="begin"/>
+            </w:r>
+            <w:r>
+              <w:rPr>
+                <w:noProof/>
+                <w:webHidden/>
+              </w:rPr>
+              <w:instrText xml:space="preserve"> PAGEREF _Toc426540464 \h </w:instrText>
+            </w:r>
+            <w:r>
+              <w:rPr>
+                <w:noProof/>
+                <w:webHidden/>
+              </w:rPr>
+            </w:r>
+            <w:r>
+              <w:rPr>
+                <w:noProof/>
+                <w:webHidden/>
+              </w:rPr>
+              <w:fldChar w:fldCharType="separate"/>
+            </w:r>
+            <w:r>
+              <w:rPr>
+                <w:noProof/>
+                <w:webHidden/>
+              </w:rPr>
+              <w:t>22</w:t>
+            </w:r>
+            <w:r>
+              <w:rPr>
+                <w:noProof/>
+                <w:webHidden/>
+              </w:rPr>
+              <w:fldChar w:fldCharType="end"/>
+            </w:r>
+          </w:hyperlink>
+        </w:p>
+        <w:p>
           <w:r>
             <w:rPr>
               <w:b/>
@@ -1362,20 +1436,13 @@
     </w:p>
     <w:p>
       <w:pPr>
-        <w:rPr>
-          <w:rFonts w:ascii="Times New Roman" w:hAnsi="Times New Roman" w:cs="Times New Roman"/>
-        </w:rPr>
-      </w:pPr>
-    </w:p>
-    <w:p>
-      <w:pPr>
         <w:pStyle w:val="Heading1"/>
         <w:rPr>
           <w:sz w:val="36"/>
           <w:szCs w:val="36"/>
         </w:rPr>
       </w:pPr>
-      <w:bookmarkStart w:id="0" w:name="_Toc426109954"/>
+      <w:bookmarkStart w:id="1" w:name="_Toc426540450"/>
       <w:r>
         <w:rPr>
           <w:sz w:val="36"/>
@@ -1384,7 +1451,7 @@
         <w:lastRenderedPageBreak/>
         <w:t>Introduction</w:t>
       </w:r>
-      <w:bookmarkEnd w:id="0"/>
+      <w:bookmarkEnd w:id="1"/>
     </w:p>
     <w:p/>
     <w:p>
@@ -1735,7 +1802,7 @@
           <w:szCs w:val="36"/>
         </w:rPr>
       </w:pPr>
-      <w:bookmarkStart w:id="1" w:name="_Toc426109955"/>
+      <w:bookmarkStart w:id="2" w:name="_Toc426540451"/>
       <w:r>
         <w:rPr>
           <w:sz w:val="36"/>
@@ -1751,7 +1818,7 @@
         </w:rPr>
         <w:t>Settings</w:t>
       </w:r>
-      <w:bookmarkEnd w:id="1"/>
+      <w:bookmarkEnd w:id="2"/>
     </w:p>
     <w:p/>
     <w:p>
@@ -2043,7 +2110,7 @@
         <w:pStyle w:val="Heading2"/>
         <w:spacing w:before="0" w:line="240" w:lineRule="auto"/>
       </w:pPr>
-      <w:bookmarkStart w:id="2" w:name="_Toc426109956"/>
+      <w:bookmarkStart w:id="3" w:name="_Toc426540452"/>
       <w:r>
         <w:lastRenderedPageBreak/>
         <w:t xml:space="preserve">Database Search </w:t>
@@ -2054,7 +2121,7 @@
       <w:r>
         <w:t xml:space="preserve"> Tab</w:t>
       </w:r>
-      <w:bookmarkEnd w:id="2"/>
+      <w:bookmarkEnd w:id="3"/>
     </w:p>
     <w:p>
       <w:pPr>
@@ -2180,11 +2247,6 @@
         <w:rPr>
           <w:i/>
         </w:rPr>
-      </w:r>
-      <w:r>
-        <w:rPr>
-          <w:i/>
-        </w:rPr>
         <w:fldChar w:fldCharType="separate"/>
       </w:r>
       <w:r>
@@ -2317,12 +2379,6 @@
           <w:rFonts w:cs="Times New Roman"/>
           <w:i/>
         </w:rPr>
-      </w:r>
-      <w:r>
-        <w:rPr>
-          <w:rFonts w:cs="Times New Roman"/>
-          <w:i/>
-        </w:rPr>
         <w:fldChar w:fldCharType="separate"/>
       </w:r>
       <w:r>
@@ -2380,12 +2436,6 @@
           <w:i/>
         </w:rPr>
         <w:instrText>HYPERLINK "http://comet-ms.sourceforge.net/parameters/parameters_201502/decoy_prefix.php"</w:instrText>
-      </w:r>
-      <w:r>
-        <w:rPr>
-          <w:rFonts w:cs="Times New Roman"/>
-          <w:i/>
-        </w:rPr>
       </w:r>
       <w:r>
         <w:rPr>
@@ -2530,12 +2580,6 @@
           <w:rFonts w:cs="Times New Roman"/>
           <w:i/>
         </w:rPr>
-      </w:r>
-      <w:r>
-        <w:rPr>
-          <w:rFonts w:cs="Times New Roman"/>
-          <w:i/>
-        </w:rPr>
         <w:fldChar w:fldCharType="separate"/>
       </w:r>
       <w:r>
@@ -2628,12 +2672,12 @@
         <w:pStyle w:val="Heading2"/>
         <w:spacing w:before="0" w:line="240" w:lineRule="auto"/>
       </w:pPr>
-      <w:bookmarkStart w:id="3" w:name="_Toc426109957"/>
+      <w:bookmarkStart w:id="4" w:name="_Toc426540453"/>
       <w:r>
         <w:lastRenderedPageBreak/>
         <w:t>Output Settings Tab</w:t>
       </w:r>
-      <w:bookmarkEnd w:id="3"/>
+      <w:bookmarkEnd w:id="4"/>
     </w:p>
     <w:p>
       <w:pPr>
@@ -2866,14 +2910,6 @@
           <w:sz w:val="20"/>
           <w:szCs w:val="20"/>
         </w:rPr>
-      </w:r>
-      <w:r>
-        <w:rPr>
-          <w:rFonts w:cs="Times New Roman"/>
-          <w:i/>
-          <w:sz w:val="20"/>
-          <w:szCs w:val="20"/>
-        </w:rPr>
         <w:fldChar w:fldCharType="separate"/>
       </w:r>
       <w:r>
@@ -2986,14 +3022,6 @@
           <w:sz w:val="20"/>
           <w:szCs w:val="20"/>
         </w:rPr>
-      </w:r>
-      <w:r>
-        <w:rPr>
-          <w:rFonts w:cs="Times New Roman"/>
-          <w:i/>
-          <w:sz w:val="20"/>
-          <w:szCs w:val="20"/>
-        </w:rPr>
         <w:fldChar w:fldCharType="separate"/>
       </w:r>
       <w:r>
@@ -3106,14 +3134,6 @@
           <w:sz w:val="20"/>
           <w:szCs w:val="20"/>
         </w:rPr>
-      </w:r>
-      <w:r>
-        <w:rPr>
-          <w:rFonts w:cs="Times New Roman"/>
-          <w:i/>
-          <w:sz w:val="20"/>
-          <w:szCs w:val="20"/>
-        </w:rPr>
         <w:fldChar w:fldCharType="separate"/>
       </w:r>
       <w:r>
@@ -3218,14 +3238,6 @@
           <w:szCs w:val="20"/>
         </w:rPr>
         <w:instrText>HYPERLINK "http://comet-ms.sourceforge.net/parameters/parameters_201502/output_sqtstream.php"</w:instrText>
-      </w:r>
-      <w:r>
-        <w:rPr>
-          <w:rFonts w:cs="Times New Roman"/>
-          <w:i/>
-          <w:sz w:val="20"/>
-          <w:szCs w:val="20"/>
-        </w:rPr>
       </w:r>
       <w:r>
         <w:rPr>
@@ -3726,14 +3738,6 @@
           <w:sz w:val="20"/>
           <w:szCs w:val="20"/>
         </w:rPr>
-      </w:r>
-      <w:r>
-        <w:rPr>
-          <w:rFonts w:cs="Times New Roman"/>
-          <w:i/>
-          <w:sz w:val="20"/>
-          <w:szCs w:val="20"/>
-        </w:rPr>
         <w:fldChar w:fldCharType="separate"/>
       </w:r>
       <w:r>
@@ -3862,14 +3866,6 @@
           <w:sz w:val="20"/>
           <w:szCs w:val="20"/>
         </w:rPr>
-      </w:r>
-      <w:r>
-        <w:rPr>
-          <w:rFonts w:cs="Times New Roman"/>
-          <w:i/>
-          <w:sz w:val="20"/>
-          <w:szCs w:val="20"/>
-        </w:rPr>
         <w:fldChar w:fldCharType="separate"/>
       </w:r>
       <w:r>
@@ -3928,44 +3924,35 @@
         </w:rPr>
         <w:t>The “</w:t>
       </w:r>
+      <w:r>
+        <w:rPr>
+          <w:rFonts w:cs="Times New Roman"/>
+          <w:b/>
+        </w:rPr>
+        <w:t>Num of output lines</w:t>
+      </w:r>
+      <w:r>
+        <w:rPr>
+          <w:rFonts w:cs="Times New Roman"/>
+        </w:rPr>
+        <w:t>” text box</w:t>
+      </w:r>
+      <w:r>
+        <w:rPr>
+          <w:rFonts w:cs="Times New Roman"/>
+        </w:rPr>
+        <w:t xml:space="preserve"> corresponds to the </w:t>
+      </w:r>
+      <w:r>
+        <w:rPr>
+          <w:rFonts w:cs="Times New Roman"/>
+        </w:rPr>
+        <w:t>“</w:t>
+      </w:r>
       <w:proofErr w:type="spellStart"/>
       <w:r>
         <w:rPr>
           <w:rFonts w:cs="Times New Roman"/>
-          <w:b/>
-        </w:rPr>
-        <w:t>Num</w:t>
-      </w:r>
-      <w:proofErr w:type="spellEnd"/>
-      <w:r>
-        <w:rPr>
-          <w:rFonts w:cs="Times New Roman"/>
-          <w:b/>
-        </w:rPr>
-        <w:t xml:space="preserve"> of output lines</w:t>
-      </w:r>
-      <w:r>
-        <w:rPr>
-          <w:rFonts w:cs="Times New Roman"/>
-        </w:rPr>
-        <w:t>” text box</w:t>
-      </w:r>
-      <w:r>
-        <w:rPr>
-          <w:rFonts w:cs="Times New Roman"/>
-        </w:rPr>
-        <w:t xml:space="preserve"> corresponds to the </w:t>
-      </w:r>
-      <w:r>
-        <w:rPr>
-          <w:rFonts w:cs="Times New Roman"/>
-        </w:rPr>
-        <w:t>“</w:t>
-      </w:r>
-      <w:proofErr w:type="spellStart"/>
-      <w:r>
-        <w:rPr>
-          <w:rFonts w:cs="Times New Roman"/>
           <w:i/>
         </w:rPr>
         <w:fldChar w:fldCharType="begin"/>
@@ -3976,12 +3963,6 @@
           <w:i/>
         </w:rPr>
         <w:instrText>HYPERLINK "http://comet-ms.sourceforge.net/parameters/parameters_201502/num_output_lines.php"</w:instrText>
-      </w:r>
-      <w:r>
-        <w:rPr>
-          <w:rFonts w:cs="Times New Roman"/>
-          <w:i/>
-        </w:rPr>
       </w:r>
       <w:r>
         <w:rPr>
@@ -4152,12 +4133,6 @@
           <w:rFonts w:cs="Times New Roman"/>
           <w:i/>
         </w:rPr>
-      </w:r>
-      <w:r>
-        <w:rPr>
-          <w:rFonts w:cs="Times New Roman"/>
-          <w:i/>
-        </w:rPr>
         <w:fldChar w:fldCharType="separate"/>
       </w:r>
       <w:r>
@@ -4254,11 +4229,11 @@
         <w:pStyle w:val="Heading2"/>
         <w:spacing w:before="0" w:line="240" w:lineRule="auto"/>
       </w:pPr>
-      <w:bookmarkStart w:id="4" w:name="_Toc426109958"/>
+      <w:bookmarkStart w:id="5" w:name="_Toc426540454"/>
       <w:r>
         <w:t>Enzyme Settings Tab</w:t>
       </w:r>
-      <w:bookmarkEnd w:id="4"/>
+      <w:bookmarkEnd w:id="5"/>
     </w:p>
     <w:p>
       <w:pPr>
@@ -4400,12 +4375,6 @@
           <w:i/>
         </w:rPr>
         <w:instrText>HYPERLINK "http://comet-ms.sourceforge.net/parameters/parameters_201502/search_enzyme_number.php"</w:instrText>
-      </w:r>
-      <w:r>
-        <w:rPr>
-          <w:rFonts w:cs="Times New Roman"/>
-          <w:i/>
-        </w:rPr>
       </w:r>
       <w:r>
         <w:rPr>
@@ -4650,15 +4619,7 @@
         <w:t xml:space="preserve">list </w:t>
       </w:r>
       <w:r>
-        <w:t>at the bottom of Comet “.</w:t>
-      </w:r>
-      <w:proofErr w:type="spellStart"/>
-      <w:r>
-        <w:t>params</w:t>
-      </w:r>
-      <w:proofErr w:type="spellEnd"/>
-      <w:r>
-        <w:t>” files.</w:t>
+        <w:t>at the bottom of Comet “.params” files.</w:t>
       </w:r>
     </w:p>
     <w:p>
@@ -4715,12 +4676,6 @@
           <w:i/>
         </w:rPr>
         <w:instrText>HYPERLINK "http://comet-ms.sourceforge.net/parameters/parameters_201502/sample_enzyme_number.php"</w:instrText>
-      </w:r>
-      <w:r>
-        <w:rPr>
-          <w:rFonts w:cs="Times New Roman"/>
-          <w:i/>
-        </w:rPr>
       </w:r>
       <w:r>
         <w:rPr>
@@ -4914,12 +4869,6 @@
           <w:rFonts w:cs="Times New Roman"/>
           <w:i/>
         </w:rPr>
-      </w:r>
-      <w:r>
-        <w:rPr>
-          <w:rFonts w:cs="Times New Roman"/>
-          <w:i/>
-        </w:rPr>
         <w:fldChar w:fldCharType="separate"/>
       </w:r>
       <w:r>
@@ -5067,12 +5016,6 @@
           <w:i/>
         </w:rPr>
         <w:instrText>HYPERLINK "http://comet-ms.sourceforge.net/parameters/parameters_201502/allowed_missed_cleavage.php"</w:instrText>
-      </w:r>
-      <w:r>
-        <w:rPr>
-          <w:rFonts w:cs="Times New Roman"/>
-          <w:i/>
-        </w:rPr>
       </w:r>
       <w:r>
         <w:rPr>
@@ -5236,12 +5179,6 @@
           <w:rFonts w:cs="Times New Roman"/>
           <w:i/>
         </w:rPr>
-      </w:r>
-      <w:r>
-        <w:rPr>
-          <w:rFonts w:cs="Times New Roman"/>
-          <w:i/>
-        </w:rPr>
         <w:fldChar w:fldCharType="separate"/>
       </w:r>
       <w:r>
@@ -5341,11 +5278,11 @@
       <w:pPr>
         <w:pStyle w:val="Heading2"/>
       </w:pPr>
-      <w:bookmarkStart w:id="5" w:name="_Toc426109959"/>
+      <w:bookmarkStart w:id="6" w:name="_Toc426540455"/>
       <w:r>
         <w:t>Mass Settings Tab</w:t>
       </w:r>
-      <w:bookmarkEnd w:id="5"/>
+      <w:bookmarkEnd w:id="6"/>
     </w:p>
     <w:p>
       <w:pPr>
@@ -5634,13 +5571,6 @@
           <w:sz w:val="18"/>
           <w:szCs w:val="18"/>
         </w:rPr>
-      </w:r>
-      <w:r>
-        <w:rPr>
-          <w:i/>
-          <w:sz w:val="18"/>
-          <w:szCs w:val="18"/>
-        </w:rPr>
         <w:fldChar w:fldCharType="separate"/>
       </w:r>
       <w:r>
@@ -5734,13 +5664,6 @@
           <w:szCs w:val="18"/>
         </w:rPr>
         <w:instrText>HYPERLINK "http://comet-ms.sourceforge.net/parameters/parameters_201502/peptide_mass_units.php"</w:instrText>
-      </w:r>
-      <w:r>
-        <w:rPr>
-          <w:i/>
-          <w:sz w:val="18"/>
-          <w:szCs w:val="18"/>
-        </w:rPr>
       </w:r>
       <w:r>
         <w:rPr>
@@ -5916,13 +5839,6 @@
           <w:sz w:val="18"/>
           <w:szCs w:val="18"/>
         </w:rPr>
-      </w:r>
-      <w:r>
-        <w:rPr>
-          <w:i/>
-          <w:sz w:val="18"/>
-          <w:szCs w:val="18"/>
-        </w:rPr>
         <w:fldChar w:fldCharType="separate"/>
       </w:r>
       <w:r>
@@ -6030,13 +5946,6 @@
           <w:sz w:val="18"/>
           <w:szCs w:val="18"/>
         </w:rPr>
-      </w:r>
-      <w:r>
-        <w:rPr>
-          <w:i/>
-          <w:sz w:val="18"/>
-          <w:szCs w:val="18"/>
-        </w:rPr>
         <w:fldChar w:fldCharType="separate"/>
       </w:r>
       <w:r>
@@ -6130,13 +6039,6 @@
           <w:szCs w:val="18"/>
         </w:rPr>
         <w:instrText>HYPERLINK "http://comet-ms.sourceforge.net/parameters/parameters_201502/mass_offsets.php"</w:instrText>
-      </w:r>
-      <w:r>
-        <w:rPr>
-          <w:i/>
-          <w:sz w:val="18"/>
-          <w:szCs w:val="18"/>
-        </w:rPr>
       </w:r>
       <w:r>
         <w:rPr>
@@ -6379,13 +6281,6 @@
           <w:sz w:val="20"/>
           <w:szCs w:val="20"/>
         </w:rPr>
-      </w:r>
-      <w:r>
-        <w:rPr>
-          <w:i/>
-          <w:sz w:val="20"/>
-          <w:szCs w:val="20"/>
-        </w:rPr>
         <w:fldChar w:fldCharType="separate"/>
       </w:r>
       <w:r>
@@ -6486,13 +6381,6 @@
           <w:sz w:val="20"/>
           <w:szCs w:val="20"/>
         </w:rPr>
-      </w:r>
-      <w:r>
-        <w:rPr>
-          <w:i/>
-          <w:sz w:val="20"/>
-          <w:szCs w:val="20"/>
-        </w:rPr>
         <w:fldChar w:fldCharType="separate"/>
       </w:r>
       <w:r>
@@ -6586,13 +6474,6 @@
           <w:szCs w:val="20"/>
         </w:rPr>
         <w:instrText>HYPERLINK "http://comet-ms.sourceforge.net/parameters/parameters_201502/fragment_bin_tol.php"</w:instrText>
-      </w:r>
-      <w:r>
-        <w:rPr>
-          <w:i/>
-          <w:sz w:val="20"/>
-          <w:szCs w:val="20"/>
-        </w:rPr>
       </w:r>
       <w:r>
         <w:rPr>
@@ -6859,13 +6740,6 @@
           <w:sz w:val="20"/>
           <w:szCs w:val="20"/>
         </w:rPr>
-      </w:r>
-      <w:r>
-        <w:rPr>
-          <w:i/>
-          <w:sz w:val="20"/>
-          <w:szCs w:val="20"/>
-        </w:rPr>
         <w:fldChar w:fldCharType="separate"/>
       </w:r>
       <w:r>
@@ -6980,13 +6854,6 @@
           <w:sz w:val="20"/>
           <w:szCs w:val="20"/>
         </w:rPr>
-      </w:r>
-      <w:r>
-        <w:rPr>
-          <w:i/>
-          <w:sz w:val="20"/>
-          <w:szCs w:val="20"/>
-        </w:rPr>
         <w:fldChar w:fldCharType="separate"/>
       </w:r>
       <w:r>
@@ -7101,13 +6968,6 @@
           <w:sz w:val="20"/>
           <w:szCs w:val="20"/>
         </w:rPr>
-      </w:r>
-      <w:r>
-        <w:rPr>
-          <w:i/>
-          <w:sz w:val="20"/>
-          <w:szCs w:val="20"/>
-        </w:rPr>
         <w:fldChar w:fldCharType="separate"/>
       </w:r>
       <w:r>
@@ -7222,13 +7082,6 @@
           <w:sz w:val="20"/>
           <w:szCs w:val="20"/>
         </w:rPr>
-      </w:r>
-      <w:r>
-        <w:rPr>
-          <w:i/>
-          <w:sz w:val="20"/>
-          <w:szCs w:val="20"/>
-        </w:rPr>
         <w:fldChar w:fldCharType="separate"/>
       </w:r>
       <w:r>
@@ -7343,13 +7196,6 @@
           <w:sz w:val="20"/>
           <w:szCs w:val="20"/>
         </w:rPr>
-      </w:r>
-      <w:r>
-        <w:rPr>
-          <w:i/>
-          <w:sz w:val="20"/>
-          <w:szCs w:val="20"/>
-        </w:rPr>
         <w:fldChar w:fldCharType="separate"/>
       </w:r>
       <w:r>
@@ -7464,13 +7310,6 @@
           <w:sz w:val="20"/>
           <w:szCs w:val="20"/>
         </w:rPr>
-      </w:r>
-      <w:r>
-        <w:rPr>
-          <w:i/>
-          <w:sz w:val="20"/>
-          <w:szCs w:val="20"/>
-        </w:rPr>
         <w:fldChar w:fldCharType="separate"/>
       </w:r>
       <w:r>
@@ -7571,13 +7410,6 @@
           <w:sz w:val="20"/>
           <w:szCs w:val="20"/>
         </w:rPr>
-      </w:r>
-      <w:r>
-        <w:rPr>
-          <w:i/>
-          <w:sz w:val="20"/>
-          <w:szCs w:val="20"/>
-        </w:rPr>
         <w:fldChar w:fldCharType="separate"/>
       </w:r>
       <w:r>
@@ -7612,7 +7444,7 @@
       <w:pPr>
         <w:pStyle w:val="Heading2"/>
       </w:pPr>
-      <w:bookmarkStart w:id="6" w:name="_Toc426109960"/>
+      <w:bookmarkStart w:id="7" w:name="_Toc426540456"/>
       <w:r>
         <w:lastRenderedPageBreak/>
         <w:t>Static Mods</w:t>
@@ -7620,7 +7452,7 @@
       <w:r>
         <w:t xml:space="preserve"> Tab</w:t>
       </w:r>
-      <w:bookmarkEnd w:id="6"/>
+      <w:bookmarkEnd w:id="7"/>
     </w:p>
     <w:p>
       <w:pPr>
@@ -7872,13 +7704,6 @@
           <w:sz w:val="16"/>
           <w:szCs w:val="16"/>
         </w:rPr>
-      </w:r>
-      <w:r>
-        <w:rPr>
-          <w:i/>
-          <w:sz w:val="16"/>
-          <w:szCs w:val="16"/>
-        </w:rPr>
         <w:fldChar w:fldCharType="separate"/>
       </w:r>
       <w:r>
@@ -7979,13 +7804,6 @@
           <w:sz w:val="16"/>
           <w:szCs w:val="16"/>
         </w:rPr>
-      </w:r>
-      <w:r>
-        <w:rPr>
-          <w:i/>
-          <w:sz w:val="16"/>
-          <w:szCs w:val="16"/>
-        </w:rPr>
         <w:fldChar w:fldCharType="separate"/>
       </w:r>
       <w:r>
@@ -8086,13 +7904,6 @@
           <w:sz w:val="16"/>
           <w:szCs w:val="16"/>
         </w:rPr>
-      </w:r>
-      <w:r>
-        <w:rPr>
-          <w:i/>
-          <w:sz w:val="16"/>
-          <w:szCs w:val="16"/>
-        </w:rPr>
         <w:fldChar w:fldCharType="separate"/>
       </w:r>
       <w:r>
@@ -8195,13 +8006,6 @@
           <w:sz w:val="16"/>
           <w:szCs w:val="16"/>
         </w:rPr>
-      </w:r>
-      <w:r>
-        <w:rPr>
-          <w:i/>
-          <w:sz w:val="16"/>
-          <w:szCs w:val="16"/>
-        </w:rPr>
         <w:fldChar w:fldCharType="separate"/>
       </w:r>
       <w:r>
@@ -8302,13 +8106,6 @@
           <w:sz w:val="16"/>
           <w:szCs w:val="16"/>
         </w:rPr>
-      </w:r>
-      <w:r>
-        <w:rPr>
-          <w:i/>
-          <w:sz w:val="16"/>
-          <w:szCs w:val="16"/>
-        </w:rPr>
         <w:fldChar w:fldCharType="separate"/>
       </w:r>
       <w:r>
@@ -8409,13 +8206,6 @@
           <w:sz w:val="16"/>
           <w:szCs w:val="16"/>
         </w:rPr>
-      </w:r>
-      <w:r>
-        <w:rPr>
-          <w:i/>
-          <w:sz w:val="16"/>
-          <w:szCs w:val="16"/>
-        </w:rPr>
         <w:fldChar w:fldCharType="separate"/>
       </w:r>
       <w:r>
@@ -8517,13 +8307,6 @@
           <w:sz w:val="16"/>
           <w:szCs w:val="16"/>
         </w:rPr>
-      </w:r>
-      <w:r>
-        <w:rPr>
-          <w:i/>
-          <w:sz w:val="16"/>
-          <w:szCs w:val="16"/>
-        </w:rPr>
         <w:fldChar w:fldCharType="separate"/>
       </w:r>
       <w:r>
@@ -8651,13 +8434,6 @@
           <w:sz w:val="16"/>
           <w:szCs w:val="16"/>
         </w:rPr>
-      </w:r>
-      <w:r>
-        <w:rPr>
-          <w:i/>
-          <w:sz w:val="16"/>
-          <w:szCs w:val="16"/>
-        </w:rPr>
         <w:fldChar w:fldCharType="separate"/>
       </w:r>
       <w:r>
@@ -8785,13 +8561,6 @@
           <w:sz w:val="16"/>
           <w:szCs w:val="16"/>
         </w:rPr>
-      </w:r>
-      <w:r>
-        <w:rPr>
-          <w:i/>
-          <w:sz w:val="16"/>
-          <w:szCs w:val="16"/>
-        </w:rPr>
         <w:fldChar w:fldCharType="separate"/>
       </w:r>
       <w:r>
@@ -8919,13 +8688,6 @@
           <w:sz w:val="16"/>
           <w:szCs w:val="16"/>
         </w:rPr>
-      </w:r>
-      <w:r>
-        <w:rPr>
-          <w:i/>
-          <w:sz w:val="16"/>
-          <w:szCs w:val="16"/>
-        </w:rPr>
         <w:fldChar w:fldCharType="separate"/>
       </w:r>
       <w:r>
@@ -9053,13 +8815,6 @@
           <w:sz w:val="16"/>
           <w:szCs w:val="16"/>
         </w:rPr>
-      </w:r>
-      <w:r>
-        <w:rPr>
-          <w:i/>
-          <w:sz w:val="16"/>
-          <w:szCs w:val="16"/>
-        </w:rPr>
         <w:fldChar w:fldCharType="separate"/>
       </w:r>
       <w:r>
@@ -9187,13 +8942,6 @@
           <w:sz w:val="16"/>
           <w:szCs w:val="16"/>
         </w:rPr>
-      </w:r>
-      <w:r>
-        <w:rPr>
-          <w:i/>
-          <w:sz w:val="16"/>
-          <w:szCs w:val="16"/>
-        </w:rPr>
         <w:fldChar w:fldCharType="separate"/>
       </w:r>
       <w:r>
@@ -9321,13 +9069,6 @@
           <w:sz w:val="16"/>
           <w:szCs w:val="16"/>
         </w:rPr>
-      </w:r>
-      <w:r>
-        <w:rPr>
-          <w:i/>
-          <w:sz w:val="16"/>
-          <w:szCs w:val="16"/>
-        </w:rPr>
         <w:fldChar w:fldCharType="separate"/>
       </w:r>
       <w:r>
@@ -9455,13 +9196,6 @@
           <w:sz w:val="16"/>
           <w:szCs w:val="16"/>
         </w:rPr>
-      </w:r>
-      <w:r>
-        <w:rPr>
-          <w:i/>
-          <w:sz w:val="16"/>
-          <w:szCs w:val="16"/>
-        </w:rPr>
         <w:fldChar w:fldCharType="separate"/>
       </w:r>
       <w:r>
@@ -9589,13 +9323,6 @@
           <w:sz w:val="16"/>
           <w:szCs w:val="16"/>
         </w:rPr>
-      </w:r>
-      <w:r>
-        <w:rPr>
-          <w:i/>
-          <w:sz w:val="16"/>
-          <w:szCs w:val="16"/>
-        </w:rPr>
         <w:fldChar w:fldCharType="separate"/>
       </w:r>
       <w:r>
@@ -9723,13 +9450,6 @@
           <w:sz w:val="16"/>
           <w:szCs w:val="16"/>
         </w:rPr>
-      </w:r>
-      <w:r>
-        <w:rPr>
-          <w:i/>
-          <w:sz w:val="16"/>
-          <w:szCs w:val="16"/>
-        </w:rPr>
         <w:fldChar w:fldCharType="separate"/>
       </w:r>
       <w:r>
@@ -9857,13 +9577,6 @@
           <w:sz w:val="16"/>
           <w:szCs w:val="16"/>
         </w:rPr>
-      </w:r>
-      <w:r>
-        <w:rPr>
-          <w:i/>
-          <w:sz w:val="16"/>
-          <w:szCs w:val="16"/>
-        </w:rPr>
         <w:fldChar w:fldCharType="separate"/>
       </w:r>
       <w:r>
@@ -9957,13 +9670,6 @@
           <w:szCs w:val="16"/>
         </w:rPr>
         <w:instrText>HYPERLINK "http://comet-ms.sourceforge.net/parameters/parameters_201502/add_F_phenylalanine.php"</w:instrText>
-      </w:r>
-      <w:r>
-        <w:rPr>
-          <w:i/>
-          <w:sz w:val="16"/>
-          <w:szCs w:val="16"/>
-        </w:rPr>
       </w:r>
       <w:r>
         <w:rPr>
@@ -10143,13 +9849,6 @@
           <w:sz w:val="16"/>
           <w:szCs w:val="16"/>
         </w:rPr>
-      </w:r>
-      <w:r>
-        <w:rPr>
-          <w:i/>
-          <w:sz w:val="16"/>
-          <w:szCs w:val="16"/>
-        </w:rPr>
         <w:fldChar w:fldCharType="separate"/>
       </w:r>
       <w:r>
@@ -10250,13 +9949,6 @@
           <w:sz w:val="16"/>
           <w:szCs w:val="16"/>
         </w:rPr>
-      </w:r>
-      <w:r>
-        <w:rPr>
-          <w:i/>
-          <w:sz w:val="16"/>
-          <w:szCs w:val="16"/>
-        </w:rPr>
         <w:fldChar w:fldCharType="separate"/>
       </w:r>
       <w:r>
@@ -10357,13 +10049,6 @@
           <w:sz w:val="16"/>
           <w:szCs w:val="16"/>
         </w:rPr>
-      </w:r>
-      <w:r>
-        <w:rPr>
-          <w:i/>
-          <w:sz w:val="16"/>
-          <w:szCs w:val="16"/>
-        </w:rPr>
         <w:fldChar w:fldCharType="separate"/>
       </w:r>
       <w:r>
@@ -10491,13 +10176,6 @@
           <w:sz w:val="16"/>
           <w:szCs w:val="16"/>
         </w:rPr>
-      </w:r>
-      <w:r>
-        <w:rPr>
-          <w:i/>
-          <w:sz w:val="16"/>
-          <w:szCs w:val="16"/>
-        </w:rPr>
         <w:fldChar w:fldCharType="separate"/>
       </w:r>
       <w:r>
@@ -10641,13 +10319,6 @@
           <w:sz w:val="16"/>
           <w:szCs w:val="16"/>
         </w:rPr>
-      </w:r>
-      <w:r>
-        <w:rPr>
-          <w:i/>
-          <w:sz w:val="16"/>
-          <w:szCs w:val="16"/>
-        </w:rPr>
         <w:fldChar w:fldCharType="separate"/>
       </w:r>
       <w:r>
@@ -10782,13 +10453,6 @@
           <w:sz w:val="16"/>
           <w:szCs w:val="16"/>
         </w:rPr>
-      </w:r>
-      <w:r>
-        <w:rPr>
-          <w:i/>
-          <w:sz w:val="16"/>
-          <w:szCs w:val="16"/>
-        </w:rPr>
         <w:fldChar w:fldCharType="separate"/>
       </w:r>
       <w:r>
@@ -10923,13 +10587,6 @@
           <w:sz w:val="16"/>
           <w:szCs w:val="16"/>
         </w:rPr>
-      </w:r>
-      <w:r>
-        <w:rPr>
-          <w:i/>
-          <w:sz w:val="16"/>
-          <w:szCs w:val="16"/>
-        </w:rPr>
         <w:fldChar w:fldCharType="separate"/>
       </w:r>
       <w:r>
@@ -11057,13 +10714,6 @@
           <w:szCs w:val="16"/>
         </w:rPr>
         <w:instrText>HYPERLINK "http://comet-ms.sourceforge.net/parameters/parameters_201502/add_Z_user_amino_acid.php"</w:instrText>
-      </w:r>
-      <w:r>
-        <w:rPr>
-          <w:i/>
-          <w:sz w:val="16"/>
-          <w:szCs w:val="16"/>
-        </w:rPr>
       </w:r>
       <w:r>
         <w:rPr>
@@ -11188,11 +10838,6 @@
           <w:i/>
         </w:rPr>
         <w:instrText>HYPERLINK "http://comet-ms.sourceforge.net/parameters/parameters_201502/add_Nterm_peptide.php"</w:instrText>
-      </w:r>
-      <w:r>
-        <w:rPr>
-          <w:i/>
-        </w:rPr>
       </w:r>
       <w:r>
         <w:rPr>
@@ -11321,11 +10966,6 @@
         <w:rPr>
           <w:i/>
         </w:rPr>
-      </w:r>
-      <w:r>
-        <w:rPr>
-          <w:i/>
-        </w:rPr>
         <w:fldChar w:fldCharType="separate"/>
       </w:r>
       <w:r>
@@ -11455,11 +11095,6 @@
         <w:rPr>
           <w:i/>
         </w:rPr>
-      </w:r>
-      <w:r>
-        <w:rPr>
-          <w:i/>
-        </w:rPr>
         <w:fldChar w:fldCharType="separate"/>
       </w:r>
       <w:r>
@@ -11610,11 +11245,6 @@
         <w:rPr>
           <w:i/>
         </w:rPr>
-      </w:r>
-      <w:r>
-        <w:rPr>
-          <w:i/>
-        </w:rPr>
         <w:fldChar w:fldCharType="separate"/>
       </w:r>
       <w:r>
@@ -11697,16 +11327,11 @@
       <w:pPr>
         <w:pStyle w:val="Heading2"/>
       </w:pPr>
-      <w:bookmarkStart w:id="7" w:name="_Toc426109961"/>
-      <w:proofErr w:type="spellStart"/>
-      <w:r>
-        <w:t>Var</w:t>
-      </w:r>
-      <w:proofErr w:type="spellEnd"/>
-      <w:r>
-        <w:t xml:space="preserve"> Mods Tab</w:t>
-      </w:r>
-      <w:bookmarkEnd w:id="7"/>
+      <w:bookmarkStart w:id="8" w:name="_Toc426540457"/>
+      <w:r>
+        <w:t>Var Mods Tab</w:t>
+      </w:r>
+      <w:bookmarkEnd w:id="8"/>
     </w:p>
     <w:p>
       <w:pPr>
@@ -11717,19 +11342,11 @@
       <w:r>
         <w:t>The “</w:t>
       </w:r>
-      <w:proofErr w:type="spellStart"/>
       <w:r>
         <w:rPr>
           <w:b/>
         </w:rPr>
-        <w:t>Var</w:t>
-      </w:r>
-      <w:proofErr w:type="spellEnd"/>
-      <w:r>
-        <w:rPr>
-          <w:b/>
-        </w:rPr>
-        <w:t xml:space="preserve"> Mods</w:t>
+        <w:t>Var Mods</w:t>
       </w:r>
       <w:r>
         <w:t xml:space="preserve">” tab on the Search Settings dialog contains </w:t>
@@ -12222,16 +11839,8 @@
         <w:rPr>
           <w:b/>
         </w:rPr>
-        <w:t xml:space="preserve">Term </w:t>
-      </w:r>
-      <w:proofErr w:type="spellStart"/>
-      <w:r>
-        <w:rPr>
-          <w:b/>
-        </w:rPr>
-        <w:t>Dist</w:t>
-      </w:r>
-      <w:proofErr w:type="spellEnd"/>
+        <w:t>Term Dist</w:t>
+      </w:r>
       <w:r>
         <w:t xml:space="preserve">” </w:t>
       </w:r>
@@ -12402,11 +12011,6 @@
           <w:i/>
         </w:rPr>
         <w:instrText>HYPERLINK "http://comet-ms.sourceforge.net/parameters/parameters_201502/max_variable_mods_in_peptide.php"</w:instrText>
-      </w:r>
-      <w:r>
-        <w:rPr>
-          <w:i/>
-        </w:rPr>
       </w:r>
       <w:r>
         <w:rPr>
@@ -12538,11 +12142,6 @@
         <w:rPr>
           <w:i/>
         </w:rPr>
-      </w:r>
-      <w:r>
-        <w:rPr>
-          <w:i/>
-        </w:rPr>
         <w:fldChar w:fldCharType="separate"/>
       </w:r>
       <w:r>
@@ -12629,34 +12228,27 @@
       <w:pPr>
         <w:pStyle w:val="Heading2"/>
       </w:pPr>
-      <w:bookmarkStart w:id="8" w:name="_Toc426109962"/>
-      <w:proofErr w:type="spellStart"/>
-      <w:r>
+      <w:bookmarkStart w:id="9" w:name="_Toc426540458"/>
+      <w:r>
+        <w:t>Misc Tab</w:t>
+      </w:r>
+      <w:bookmarkEnd w:id="9"/>
+    </w:p>
+    <w:p>
+      <w:pPr>
+        <w:spacing w:after="0" w:line="240" w:lineRule="auto"/>
+      </w:pPr>
+    </w:p>
+    <w:p>
+      <w:r>
+        <w:t>The “</w:t>
+      </w:r>
+      <w:r>
+        <w:rPr>
+          <w:b/>
+        </w:rPr>
         <w:t>Misc</w:t>
       </w:r>
-      <w:proofErr w:type="spellEnd"/>
-      <w:r>
-        <w:t xml:space="preserve"> Tab</w:t>
-      </w:r>
-      <w:bookmarkEnd w:id="8"/>
-    </w:p>
-    <w:p>
-      <w:pPr>
-        <w:spacing w:after="0" w:line="240" w:lineRule="auto"/>
-      </w:pPr>
-    </w:p>
-    <w:p>
-      <w:r>
-        <w:t>The “</w:t>
-      </w:r>
-      <w:proofErr w:type="spellStart"/>
-      <w:r>
-        <w:rPr>
-          <w:b/>
-        </w:rPr>
-        <w:t>Misc</w:t>
-      </w:r>
-      <w:proofErr w:type="spellEnd"/>
       <w:r>
         <w:t xml:space="preserve">” tab on the Search Settings dialog contains </w:t>
       </w:r>
@@ -12750,14 +12342,12 @@
         <w:lastRenderedPageBreak/>
         <w:t>The following “</w:t>
       </w:r>
-      <w:proofErr w:type="spellStart"/>
       <w:r>
         <w:rPr>
           <w:b/>
         </w:rPr>
         <w:t>mzXML</w:t>
       </w:r>
-      <w:proofErr w:type="spellEnd"/>
       <w:r>
         <w:t xml:space="preserve">” </w:t>
       </w:r>
@@ -12920,13 +12510,6 @@
           <w:sz w:val="18"/>
           <w:szCs w:val="18"/>
         </w:rPr>
-      </w:r>
-      <w:r>
-        <w:rPr>
-          <w:i/>
-          <w:sz w:val="18"/>
-          <w:szCs w:val="18"/>
-        </w:rPr>
         <w:fldChar w:fldCharType="separate"/>
       </w:r>
       <w:r>
@@ -13027,13 +12610,6 @@
           <w:sz w:val="18"/>
           <w:szCs w:val="18"/>
         </w:rPr>
-      </w:r>
-      <w:r>
-        <w:rPr>
-          <w:i/>
-          <w:sz w:val="18"/>
-          <w:szCs w:val="18"/>
-        </w:rPr>
         <w:fldChar w:fldCharType="separate"/>
       </w:r>
       <w:r>
@@ -13148,13 +12724,6 @@
           <w:sz w:val="18"/>
           <w:szCs w:val="18"/>
         </w:rPr>
-      </w:r>
-      <w:r>
-        <w:rPr>
-          <w:i/>
-          <w:sz w:val="18"/>
-          <w:szCs w:val="18"/>
-        </w:rPr>
         <w:fldChar w:fldCharType="separate"/>
       </w:r>
       <w:r>
@@ -13269,13 +12838,6 @@
           <w:sz w:val="18"/>
           <w:szCs w:val="18"/>
         </w:rPr>
-      </w:r>
-      <w:r>
-        <w:rPr>
-          <w:i/>
-          <w:sz w:val="18"/>
-          <w:szCs w:val="18"/>
-        </w:rPr>
         <w:fldChar w:fldCharType="separate"/>
       </w:r>
       <w:r>
@@ -13369,13 +12931,6 @@
           <w:szCs w:val="18"/>
         </w:rPr>
         <w:instrText>HYPERLINK "http://comet-ms.sourceforge.net/parameters/parameters_201502/activation_method.php"</w:instrText>
-      </w:r>
-      <w:r>
-        <w:rPr>
-          <w:i/>
-          <w:sz w:val="18"/>
-          <w:szCs w:val="18"/>
-        </w:rPr>
       </w:r>
       <w:r>
         <w:rPr>
@@ -13609,13 +13164,6 @@
           <w:sz w:val="18"/>
           <w:szCs w:val="18"/>
         </w:rPr>
-      </w:r>
-      <w:r>
-        <w:rPr>
-          <w:i/>
-          <w:sz w:val="18"/>
-          <w:szCs w:val="18"/>
-        </w:rPr>
         <w:fldChar w:fldCharType="separate"/>
       </w:r>
       <w:r>
@@ -13716,13 +13264,6 @@
           <w:sz w:val="18"/>
           <w:szCs w:val="18"/>
         </w:rPr>
-      </w:r>
-      <w:r>
-        <w:rPr>
-          <w:i/>
-          <w:sz w:val="18"/>
-          <w:szCs w:val="18"/>
-        </w:rPr>
         <w:fldChar w:fldCharType="separate"/>
       </w:r>
       <w:r>
@@ -13833,13 +13374,6 @@
           <w:sz w:val="18"/>
           <w:szCs w:val="18"/>
         </w:rPr>
-      </w:r>
-      <w:r>
-        <w:rPr>
-          <w:i/>
-          <w:sz w:val="18"/>
-          <w:szCs w:val="18"/>
-        </w:rPr>
         <w:fldChar w:fldCharType="separate"/>
       </w:r>
       <w:r>
@@ -13954,13 +13488,6 @@
           <w:sz w:val="18"/>
           <w:szCs w:val="18"/>
         </w:rPr>
-      </w:r>
-      <w:r>
-        <w:rPr>
-          <w:i/>
-          <w:sz w:val="18"/>
-          <w:szCs w:val="18"/>
-        </w:rPr>
         <w:fldChar w:fldCharType="separate"/>
       </w:r>
       <w:r>
@@ -14054,13 +13581,6 @@
           <w:szCs w:val="18"/>
         </w:rPr>
         <w:instrText>HYPERLINK "http://comet-ms.sourceforge.net/parameters/parameters_201502/clear_mz_range.php"</w:instrText>
-      </w:r>
-      <w:r>
-        <w:rPr>
-          <w:i/>
-          <w:sz w:val="18"/>
-          <w:szCs w:val="18"/>
-        </w:rPr>
       </w:r>
       <w:r>
         <w:rPr>
@@ -14254,11 +13774,6 @@
         <w:rPr>
           <w:i/>
         </w:rPr>
-      </w:r>
-      <w:r>
-        <w:rPr>
-          <w:i/>
-        </w:rPr>
         <w:fldChar w:fldCharType="separate"/>
       </w:r>
       <w:r>
@@ -14291,26 +13806,18 @@
       <w:r>
         <w:t>The “</w:t>
       </w:r>
+      <w:r>
+        <w:rPr>
+          <w:b/>
+        </w:rPr>
+        <w:t>Num Threads</w:t>
+      </w:r>
+      <w:r>
+        <w:t>” drop-down corresponds to the “</w:t>
+      </w:r>
       <w:proofErr w:type="spellStart"/>
       <w:r>
         <w:rPr>
-          <w:b/>
-        </w:rPr>
-        <w:t>Num</w:t>
-      </w:r>
-      <w:proofErr w:type="spellEnd"/>
-      <w:r>
-        <w:rPr>
-          <w:b/>
-        </w:rPr>
-        <w:t xml:space="preserve"> Threads</w:t>
-      </w:r>
-      <w:r>
-        <w:t>” drop-down corresponds to the “</w:t>
-      </w:r>
-      <w:proofErr w:type="spellStart"/>
-      <w:r>
-        <w:rPr>
           <w:i/>
         </w:rPr>
         <w:fldChar w:fldCharType="begin"/>
@@ -14320,11 +13827,6 @@
           <w:i/>
         </w:rPr>
         <w:instrText>HYPERLINK "http://comet-ms.sourceforge.net/parameters/parameters_201502/num_threads.php"</w:instrText>
-      </w:r>
-      <w:r>
-        <w:rPr>
-          <w:i/>
-        </w:rPr>
       </w:r>
       <w:r>
         <w:rPr>
@@ -14362,26 +13864,18 @@
       <w:r>
         <w:t>The “</w:t>
       </w:r>
+      <w:r>
+        <w:rPr>
+          <w:b/>
+        </w:rPr>
+        <w:t>Num Results</w:t>
+      </w:r>
+      <w:r>
+        <w:t>” text box corresponds to the “</w:t>
+      </w:r>
       <w:proofErr w:type="spellStart"/>
       <w:r>
         <w:rPr>
-          <w:b/>
-        </w:rPr>
-        <w:t>Num</w:t>
-      </w:r>
-      <w:proofErr w:type="spellEnd"/>
-      <w:r>
-        <w:rPr>
-          <w:b/>
-        </w:rPr>
-        <w:t xml:space="preserve"> Results</w:t>
-      </w:r>
-      <w:r>
-        <w:t>” text box corresponds to the “</w:t>
-      </w:r>
-      <w:proofErr w:type="spellStart"/>
-      <w:r>
-        <w:rPr>
           <w:i/>
         </w:rPr>
         <w:fldChar w:fldCharType="begin"/>
@@ -14391,11 +13885,6 @@
           <w:i/>
         </w:rPr>
         <w:instrText>HYPERLINK "http://comet-ms.sourceforge.net/parameters/parameters_201502/num_results.php"</w:instrText>
-      </w:r>
-      <w:r>
-        <w:rPr>
-          <w:i/>
-        </w:rPr>
       </w:r>
       <w:r>
         <w:rPr>
@@ -14459,11 +13948,6 @@
         <w:rPr>
           <w:i/>
         </w:rPr>
-      </w:r>
-      <w:r>
-        <w:rPr>
-          <w:i/>
-        </w:rPr>
         <w:fldChar w:fldCharType="separate"/>
       </w:r>
       <w:r>
@@ -14522,11 +14006,6 @@
         <w:rPr>
           <w:i/>
         </w:rPr>
-      </w:r>
-      <w:r>
-        <w:rPr>
-          <w:i/>
-        </w:rPr>
         <w:fldChar w:fldCharType="separate"/>
       </w:r>
       <w:r>
@@ -14585,11 +14064,6 @@
         <w:rPr>
           <w:i/>
         </w:rPr>
-      </w:r>
-      <w:r>
-        <w:rPr>
-          <w:i/>
-        </w:rPr>
         <w:fldChar w:fldCharType="separate"/>
       </w:r>
       <w:r>
@@ -14606,8 +14080,6 @@
         </w:rPr>
         <w:fldChar w:fldCharType="end"/>
       </w:r>
-      <w:bookmarkStart w:id="9" w:name="_GoBack"/>
-      <w:bookmarkEnd w:id="9"/>
       <w:r>
         <w:t>” parameter.</w:t>
       </w:r>
@@ -14625,7 +14097,7 @@
           <w:szCs w:val="36"/>
         </w:rPr>
       </w:pPr>
-      <w:bookmarkStart w:id="10" w:name="_Toc426109963"/>
+      <w:bookmarkStart w:id="10" w:name="_Toc426540459"/>
       <w:r>
         <w:rPr>
           <w:sz w:val="36"/>
@@ -15023,7 +14495,7 @@
           <w:szCs w:val="36"/>
         </w:rPr>
       </w:pPr>
-      <w:bookmarkStart w:id="11" w:name="_Toc426109964"/>
+      <w:bookmarkStart w:id="11" w:name="_Toc426540460"/>
       <w:r>
         <w:rPr>
           <w:sz w:val="36"/>
@@ -15054,23 +14526,7 @@
         <w:spacing w:after="0" w:line="240" w:lineRule="auto"/>
       </w:pPr>
       <w:r>
-        <w:t>The CometUI application allows users to import Comet search settings from a “.</w:t>
-      </w:r>
-      <w:proofErr w:type="spellStart"/>
-      <w:r>
-        <w:t>params</w:t>
-      </w:r>
-      <w:proofErr w:type="spellEnd"/>
-      <w:r>
-        <w:t>” Comet parameter file, as well as export the settings in the UI to a “.</w:t>
-      </w:r>
-      <w:proofErr w:type="spellStart"/>
-      <w:r>
-        <w:t>params</w:t>
-      </w:r>
-      <w:proofErr w:type="spellEnd"/>
-      <w:r>
-        <w:t>” file.</w:t>
+        <w:t>The CometUI application allows users to import Comet search settings from a “.params” Comet parameter file, as well as export the settings in the UI to a “.params” file.</w:t>
       </w:r>
     </w:p>
     <w:p>
@@ -15082,7 +14538,7 @@
       <w:pPr>
         <w:pStyle w:val="Heading2"/>
       </w:pPr>
-      <w:bookmarkStart w:id="12" w:name="_Toc426109965"/>
+      <w:bookmarkStart w:id="12" w:name="_Toc426540461"/>
       <w:r>
         <w:t>Import Search Settings</w:t>
       </w:r>
@@ -15404,16 +14860,8 @@
         <w:rPr>
           <w:i/>
         </w:rPr>
-        <w:t>.</w:t>
-      </w:r>
-      <w:proofErr w:type="spellStart"/>
-      <w:r>
-        <w:rPr>
-          <w:i/>
-        </w:rPr>
-        <w:t>params</w:t>
-      </w:r>
-      <w:proofErr w:type="spellEnd"/>
+        <w:t>.params</w:t>
+      </w:r>
       <w:r>
         <w:t>” file to be imported, and click on the “</w:t>
       </w:r>
@@ -15498,7 +14946,7 @@
       <w:pPr>
         <w:pStyle w:val="Heading2"/>
       </w:pPr>
-      <w:bookmarkStart w:id="13" w:name="_Toc426109966"/>
+      <w:bookmarkStart w:id="13" w:name="_Toc426540462"/>
       <w:r>
         <w:lastRenderedPageBreak/>
         <w:t>Export Search Settings</w:t>
@@ -15848,15 +15296,7 @@
         <w:t>Save</w:t>
       </w:r>
       <w:r>
-        <w:t>” button, and the exported “.</w:t>
-      </w:r>
-      <w:proofErr w:type="spellStart"/>
-      <w:r>
-        <w:t>params</w:t>
-      </w:r>
-      <w:proofErr w:type="spellEnd"/>
-      <w:r>
-        <w:t>” file with the specified name will get saved in specified location:</w:t>
+        <w:t>” button, and the exported “.params” file with the specified name will get saved in specified location:</w:t>
       </w:r>
     </w:p>
     <w:p>
@@ -15925,7 +15365,7 @@
           <w:szCs w:val="36"/>
         </w:rPr>
       </w:pPr>
-      <w:bookmarkStart w:id="14" w:name="_Toc426109967"/>
+      <w:bookmarkStart w:id="14" w:name="_Toc426540463"/>
       <w:r>
         <w:rPr>
           <w:sz w:val="36"/>
@@ -16144,21 +15584,7 @@
         <w:rPr>
           <w:b/>
         </w:rPr>
-        <w:t>Proteome Database (.</w:t>
-      </w:r>
-      <w:proofErr w:type="spellStart"/>
-      <w:r>
-        <w:rPr>
-          <w:b/>
-        </w:rPr>
-        <w:t>fasta</w:t>
-      </w:r>
-      <w:proofErr w:type="spellEnd"/>
-      <w:r>
-        <w:rPr>
-          <w:b/>
-        </w:rPr>
-        <w:t>)</w:t>
+        <w:t>Proteome Database (.fasta)</w:t>
       </w:r>
       <w:r>
         <w:t>” file using the “</w:t>
@@ -16472,31 +15898,7 @@
         <w:ind w:left="360" w:firstLine="360"/>
       </w:pPr>
       <w:r>
-        <w:t>Formats currently supported are: “.</w:t>
-      </w:r>
-      <w:proofErr w:type="spellStart"/>
-      <w:r>
-        <w:t>mgf</w:t>
-      </w:r>
-      <w:proofErr w:type="spellEnd"/>
-      <w:r>
-        <w:t>”, “.</w:t>
-      </w:r>
-      <w:proofErr w:type="spellStart"/>
-      <w:r>
-        <w:t>mzxml</w:t>
-      </w:r>
-      <w:proofErr w:type="spellEnd"/>
-      <w:r>
-        <w:t>”, “.</w:t>
-      </w:r>
-      <w:proofErr w:type="spellStart"/>
-      <w:r>
-        <w:t>mzml</w:t>
-      </w:r>
-      <w:proofErr w:type="spellEnd"/>
-      <w:r>
-        <w:t>”, “.ms2”, “.cms2” and “.raw”.</w:t>
+        <w:t>Formats currently supported are: “.mgf”, “.mzxml”, “.mzml”, “.ms2”, “.cms2” and “.raw”.</w:t>
       </w:r>
     </w:p>
     <w:p>
@@ -17015,6 +16417,757 @@
         <w:spacing w:after="0" w:line="240" w:lineRule="auto"/>
         <w:ind w:left="720"/>
       </w:pPr>
+    </w:p>
+    <w:p>
+      <w:pPr>
+        <w:pStyle w:val="Heading1"/>
+        <w:rPr>
+          <w:sz w:val="36"/>
+          <w:szCs w:val="36"/>
+        </w:rPr>
+      </w:pPr>
+      <w:bookmarkStart w:id="15" w:name="_Toc426540464"/>
+      <w:r>
+        <w:rPr>
+          <w:sz w:val="36"/>
+          <w:szCs w:val="36"/>
+        </w:rPr>
+        <w:lastRenderedPageBreak/>
+        <w:t>View Results</w:t>
+      </w:r>
+      <w:bookmarkEnd w:id="15"/>
+    </w:p>
+    <w:p/>
+    <w:p>
+      <w:pPr>
+        <w:spacing w:after="0" w:line="240" w:lineRule="auto"/>
+      </w:pPr>
+      <w:r>
+        <w:t xml:space="preserve">CometUI </w:t>
+      </w:r>
+      <w:r>
+        <w:t xml:space="preserve">allows users to </w:t>
+      </w:r>
+      <w:r>
+        <w:t>visualize Comet search results.  Currently, only Comet searches generating a “</w:t>
+      </w:r>
+      <w:r>
+        <w:rPr>
+          <w:i/>
+        </w:rPr>
+        <w:t>pep.xml</w:t>
+      </w:r>
+      <w:r>
+        <w:t>” file can be viewed in the results viewer.</w:t>
+      </w:r>
+      <w:r>
+        <w:t xml:space="preserve">  </w:t>
+      </w:r>
+    </w:p>
+    <w:p>
+      <w:pPr>
+        <w:spacing w:after="0" w:line="240" w:lineRule="auto"/>
+      </w:pPr>
+    </w:p>
+    <w:p>
+      <w:pPr>
+        <w:spacing w:after="0" w:line="240" w:lineRule="auto"/>
+      </w:pPr>
+      <w:r>
+        <w:t>Note that r</w:t>
+      </w:r>
+      <w:r>
+        <w:t>esults from a Comet search run via the CometUI will load automatically once the search completes successfully, provided a “</w:t>
+      </w:r>
+      <w:r>
+        <w:rPr>
+          <w:i/>
+        </w:rPr>
+        <w:t>pep.xml</w:t>
+      </w:r>
+      <w:r>
+        <w:t xml:space="preserve">” file was specified as </w:t>
+      </w:r>
+      <w:r>
+        <w:t>one of the</w:t>
+      </w:r>
+      <w:r>
+        <w:t xml:space="preserve"> output format</w:t>
+      </w:r>
+      <w:r>
+        <w:t>s</w:t>
+      </w:r>
+      <w:r>
+        <w:t>.  (Please see the previous section, “Run Search”, for details on running a Comet search from the UI.)</w:t>
+      </w:r>
+    </w:p>
+    <w:p>
+      <w:pPr>
+        <w:spacing w:after="0" w:line="240" w:lineRule="auto"/>
+      </w:pPr>
+    </w:p>
+    <w:p>
+      <w:pPr>
+        <w:spacing w:after="0" w:line="240" w:lineRule="auto"/>
+      </w:pPr>
+      <w:r>
+        <w:t>Users may view a previously generated “</w:t>
+      </w:r>
+      <w:r>
+        <w:rPr>
+          <w:i/>
+        </w:rPr>
+        <w:t>pep.xml</w:t>
+      </w:r>
+      <w:r>
+        <w:t>” file</w:t>
+      </w:r>
+      <w:r>
+        <w:t xml:space="preserve"> by following the steps below:</w:t>
+      </w:r>
+    </w:p>
+    <w:p>
+      <w:pPr>
+        <w:spacing w:after="0" w:line="240" w:lineRule="auto"/>
+      </w:pPr>
+    </w:p>
+    <w:p>
+      <w:pPr>
+        <w:pStyle w:val="ListParagraph"/>
+        <w:numPr>
+          <w:ilvl w:val="0"/>
+          <w:numId w:val="8"/>
+        </w:numPr>
+        <w:spacing w:after="0" w:line="240" w:lineRule="auto"/>
+      </w:pPr>
+      <w:r>
+        <w:t>Launch CometUI to open up the main window:</w:t>
+      </w:r>
+    </w:p>
+    <w:p>
+      <w:pPr>
+        <w:spacing w:after="0" w:line="240" w:lineRule="auto"/>
+      </w:pPr>
+    </w:p>
+    <w:p>
+      <w:pPr>
+        <w:spacing w:after="0" w:line="240" w:lineRule="auto"/>
+        <w:ind w:left="720"/>
+      </w:pPr>
+      <w:r>
+        <w:rPr>
+          <w:noProof/>
+        </w:rPr>
+        <w:drawing>
+          <wp:inline distT="0" distB="0" distL="0" distR="0">
+            <wp:extent cx="4659363" cy="3384824"/>
+            <wp:effectExtent l="0" t="0" r="8255" b="6350"/>
+            <wp:docPr id="69" name="Picture 69"/>
+            <wp:cNvGraphicFramePr>
+              <a:graphicFrameLocks xmlns:a="http://schemas.openxmlformats.org/drawingml/2006/main" noChangeAspect="1"/>
+            </wp:cNvGraphicFramePr>
+            <a:graphic xmlns:a="http://schemas.openxmlformats.org/drawingml/2006/main">
+              <a:graphicData uri="http://schemas.openxmlformats.org/drawingml/2006/picture">
+                <pic:pic xmlns:pic="http://schemas.openxmlformats.org/drawingml/2006/picture">
+                  <pic:nvPicPr>
+                    <pic:cNvPr id="0" name="Picture 8"/>
+                    <pic:cNvPicPr>
+                      <a:picLocks noChangeAspect="1" noChangeArrowheads="1"/>
+                    </pic:cNvPicPr>
+                  </pic:nvPicPr>
+                  <pic:blipFill>
+                    <a:blip r:embed="rId75">
+                      <a:extLst>
+                        <a:ext uri="{28A0092B-C50C-407E-A947-70E740481C1C}">
+                          <a14:useLocalDpi xmlns:a14="http://schemas.microsoft.com/office/drawing/2010/main" val="0"/>
+                        </a:ext>
+                      </a:extLst>
+                    </a:blip>
+                    <a:srcRect/>
+                    <a:stretch>
+                      <a:fillRect/>
+                    </a:stretch>
+                  </pic:blipFill>
+                  <pic:spPr bwMode="auto">
+                    <a:xfrm>
+                      <a:off x="0" y="0"/>
+                      <a:ext cx="4666616" cy="3390093"/>
+                    </a:xfrm>
+                    <a:prstGeom prst="rect">
+                      <a:avLst/>
+                    </a:prstGeom>
+                    <a:noFill/>
+                    <a:ln>
+                      <a:noFill/>
+                    </a:ln>
+                  </pic:spPr>
+                </pic:pic>
+              </a:graphicData>
+            </a:graphic>
+          </wp:inline>
+        </w:drawing>
+      </w:r>
+    </w:p>
+    <w:p>
+      <w:pPr>
+        <w:spacing w:after="0" w:line="240" w:lineRule="auto"/>
+      </w:pPr>
+    </w:p>
+    <w:p>
+      <w:pPr>
+        <w:pStyle w:val="ListParagraph"/>
+        <w:spacing w:after="0" w:line="240" w:lineRule="auto"/>
+      </w:pPr>
+    </w:p>
+    <w:p>
+      <w:pPr>
+        <w:pStyle w:val="ListParagraph"/>
+        <w:numPr>
+          <w:ilvl w:val="0"/>
+          <w:numId w:val="8"/>
+        </w:numPr>
+        <w:spacing w:after="0" w:line="240" w:lineRule="auto"/>
+      </w:pPr>
+      <w:r>
+        <w:t>I</w:t>
+      </w:r>
+      <w:r>
+        <w:t>n the “</w:t>
+      </w:r>
+      <w:r>
+        <w:rPr>
+          <w:b/>
+        </w:rPr>
+        <w:t>Summary</w:t>
+      </w:r>
+      <w:r>
+        <w:t>” tab, click the button with the folder icon</w:t>
+      </w:r>
+      <w:r>
+        <w:t xml:space="preserve"> next to the “</w:t>
+      </w:r>
+      <w:proofErr w:type="spellStart"/>
+      <w:r>
+        <w:rPr>
+          <w:b/>
+        </w:rPr>
+        <w:t>pepXML</w:t>
+      </w:r>
+      <w:proofErr w:type="spellEnd"/>
+      <w:r>
+        <w:rPr>
+          <w:b/>
+        </w:rPr>
+        <w:t xml:space="preserve"> File</w:t>
+      </w:r>
+      <w:r>
+        <w:t xml:space="preserve">” edit box </w:t>
+      </w:r>
+      <w:r>
+        <w:t>to browse to a “</w:t>
+      </w:r>
+      <w:r>
+        <w:rPr>
+          <w:i/>
+        </w:rPr>
+        <w:t>pep.xml</w:t>
+      </w:r>
+      <w:r>
+        <w:t xml:space="preserve">” file you want to open (or simply type in the path to the file): </w:t>
+      </w:r>
+    </w:p>
+    <w:p>
+      <w:pPr>
+        <w:spacing w:after="0" w:line="240" w:lineRule="auto"/>
+      </w:pPr>
+    </w:p>
+    <w:p>
+      <w:pPr>
+        <w:spacing w:after="0" w:line="240" w:lineRule="auto"/>
+        <w:ind w:left="720"/>
+      </w:pPr>
+      <w:r>
+        <w:rPr>
+          <w:noProof/>
+        </w:rPr>
+        <w:drawing>
+          <wp:inline distT="0" distB="0" distL="0" distR="0">
+            <wp:extent cx="4659363" cy="1388595"/>
+            <wp:effectExtent l="0" t="0" r="8255" b="2540"/>
+            <wp:docPr id="62" name="Picture 62"/>
+            <wp:cNvGraphicFramePr>
+              <a:graphicFrameLocks xmlns:a="http://schemas.openxmlformats.org/drawingml/2006/main" noChangeAspect="1"/>
+            </wp:cNvGraphicFramePr>
+            <a:graphic xmlns:a="http://schemas.openxmlformats.org/drawingml/2006/main">
+              <a:graphicData uri="http://schemas.openxmlformats.org/drawingml/2006/picture">
+                <pic:pic xmlns:pic="http://schemas.openxmlformats.org/drawingml/2006/picture">
+                  <pic:nvPicPr>
+                    <pic:cNvPr id="0" name="Picture 2"/>
+                    <pic:cNvPicPr>
+                      <a:picLocks noChangeAspect="1" noChangeArrowheads="1"/>
+                    </pic:cNvPicPr>
+                  </pic:nvPicPr>
+                  <pic:blipFill>
+                    <a:blip r:embed="rId76">
+                      <a:extLst>
+                        <a:ext uri="{28A0092B-C50C-407E-A947-70E740481C1C}">
+                          <a14:useLocalDpi xmlns:a14="http://schemas.microsoft.com/office/drawing/2010/main" val="0"/>
+                        </a:ext>
+                      </a:extLst>
+                    </a:blip>
+                    <a:srcRect/>
+                    <a:stretch>
+                      <a:fillRect/>
+                    </a:stretch>
+                  </pic:blipFill>
+                  <pic:spPr bwMode="auto">
+                    <a:xfrm>
+                      <a:off x="0" y="0"/>
+                      <a:ext cx="4678201" cy="1394209"/>
+                    </a:xfrm>
+                    <a:prstGeom prst="rect">
+                      <a:avLst/>
+                    </a:prstGeom>
+                    <a:noFill/>
+                    <a:ln>
+                      <a:noFill/>
+                    </a:ln>
+                  </pic:spPr>
+                </pic:pic>
+              </a:graphicData>
+            </a:graphic>
+          </wp:inline>
+        </w:drawing>
+      </w:r>
+    </w:p>
+    <w:p>
+      <w:pPr>
+        <w:pStyle w:val="ListParagraph"/>
+        <w:numPr>
+          <w:ilvl w:val="0"/>
+          <w:numId w:val="8"/>
+        </w:numPr>
+        <w:spacing w:after="0" w:line="240" w:lineRule="auto"/>
+      </w:pPr>
+      <w:r>
+        <w:lastRenderedPageBreak/>
+        <w:t xml:space="preserve">If </w:t>
+      </w:r>
+      <w:r>
+        <w:t>the Comet search was run with a custom decoy prefix (other than what is specified in the “</w:t>
+      </w:r>
+      <w:proofErr w:type="spellStart"/>
+      <w:r>
+        <w:rPr>
+          <w:i/>
+        </w:rPr>
+        <w:t>decoy_prefix</w:t>
+      </w:r>
+      <w:proofErr w:type="spellEnd"/>
+      <w:r>
+        <w:t>” Comet parameter)</w:t>
+      </w:r>
+      <w:r>
+        <w:t>, check the “</w:t>
+      </w:r>
+      <w:r>
+        <w:rPr>
+          <w:b/>
+        </w:rPr>
+        <w:t>Custom decoy prefix</w:t>
+      </w:r>
+      <w:r>
+        <w:t xml:space="preserve">” checkbox, and specify the </w:t>
+      </w:r>
+      <w:r>
+        <w:t xml:space="preserve">decoy </w:t>
+      </w:r>
+      <w:r>
+        <w:t xml:space="preserve">prefix </w:t>
+      </w:r>
+      <w:r>
+        <w:t>string</w:t>
+      </w:r>
+      <w:r>
+        <w:t xml:space="preserve"> in the text box next to it:</w:t>
+      </w:r>
+    </w:p>
+    <w:p>
+      <w:pPr>
+        <w:spacing w:after="0" w:line="240" w:lineRule="auto"/>
+        <w:ind w:left="720"/>
+      </w:pPr>
+      <w:r>
+        <w:t xml:space="preserve"> </w:t>
+      </w:r>
+      <w:r>
+        <w:rPr>
+          <w:noProof/>
+        </w:rPr>
+        <w:drawing>
+          <wp:inline distT="0" distB="0" distL="0" distR="0">
+            <wp:extent cx="1863745" cy="337315"/>
+            <wp:effectExtent l="0" t="0" r="3175" b="5715"/>
+            <wp:docPr id="63" name="Picture 63"/>
+            <wp:cNvGraphicFramePr>
+              <a:graphicFrameLocks xmlns:a="http://schemas.openxmlformats.org/drawingml/2006/main" noChangeAspect="1"/>
+            </wp:cNvGraphicFramePr>
+            <a:graphic xmlns:a="http://schemas.openxmlformats.org/drawingml/2006/main">
+              <a:graphicData uri="http://schemas.openxmlformats.org/drawingml/2006/picture">
+                <pic:pic xmlns:pic="http://schemas.openxmlformats.org/drawingml/2006/picture">
+                  <pic:nvPicPr>
+                    <pic:cNvPr id="0" name="Picture 3"/>
+                    <pic:cNvPicPr>
+                      <a:picLocks noChangeAspect="1" noChangeArrowheads="1"/>
+                    </pic:cNvPicPr>
+                  </pic:nvPicPr>
+                  <pic:blipFill>
+                    <a:blip r:embed="rId77">
+                      <a:extLst>
+                        <a:ext uri="{28A0092B-C50C-407E-A947-70E740481C1C}">
+                          <a14:useLocalDpi xmlns:a14="http://schemas.microsoft.com/office/drawing/2010/main" val="0"/>
+                        </a:ext>
+                      </a:extLst>
+                    </a:blip>
+                    <a:srcRect/>
+                    <a:stretch>
+                      <a:fillRect/>
+                    </a:stretch>
+                  </pic:blipFill>
+                  <pic:spPr bwMode="auto">
+                    <a:xfrm>
+                      <a:off x="0" y="0"/>
+                      <a:ext cx="1901982" cy="344236"/>
+                    </a:xfrm>
+                    <a:prstGeom prst="rect">
+                      <a:avLst/>
+                    </a:prstGeom>
+                    <a:noFill/>
+                    <a:ln>
+                      <a:noFill/>
+                    </a:ln>
+                  </pic:spPr>
+                </pic:pic>
+              </a:graphicData>
+            </a:graphic>
+          </wp:inline>
+        </w:drawing>
+      </w:r>
+    </w:p>
+    <w:p>
+      <w:pPr>
+        <w:spacing w:after="0" w:line="240" w:lineRule="auto"/>
+      </w:pPr>
+    </w:p>
+    <w:p>
+      <w:pPr>
+        <w:pStyle w:val="ListParagraph"/>
+        <w:numPr>
+          <w:ilvl w:val="0"/>
+          <w:numId w:val="8"/>
+        </w:numPr>
+        <w:spacing w:after="0" w:line="240" w:lineRule="auto"/>
+      </w:pPr>
+      <w:r>
+        <w:t>Click on the “</w:t>
+      </w:r>
+      <w:r>
+        <w:rPr>
+          <w:b/>
+        </w:rPr>
+        <w:t>Update</w:t>
+      </w:r>
+      <w:r>
+        <w:t>” button , and the results should appear in a list right below the “</w:t>
+      </w:r>
+      <w:r>
+        <w:rPr>
+          <w:b/>
+        </w:rPr>
+        <w:t>Summary</w:t>
+      </w:r>
+      <w:r>
+        <w:t>” tab</w:t>
+      </w:r>
+      <w:r>
+        <w:t xml:space="preserve"> as follows:</w:t>
+      </w:r>
+    </w:p>
+    <w:p>
+      <w:pPr>
+        <w:pStyle w:val="ListParagraph"/>
+        <w:spacing w:after="0" w:line="240" w:lineRule="auto"/>
+      </w:pPr>
+    </w:p>
+    <w:p>
+      <w:pPr>
+        <w:spacing w:after="0" w:line="240" w:lineRule="auto"/>
+        <w:ind w:left="720"/>
+      </w:pPr>
+      <w:r>
+        <w:rPr>
+          <w:noProof/>
+        </w:rPr>
+        <w:drawing>
+          <wp:inline distT="0" distB="0" distL="0" distR="0" wp14:anchorId="5BB40C94" wp14:editId="25537C2F">
+            <wp:extent cx="4624418" cy="2765753"/>
+            <wp:effectExtent l="0" t="0" r="5080" b="0"/>
+            <wp:docPr id="68" name="Picture 68"/>
+            <wp:cNvGraphicFramePr>
+              <a:graphicFrameLocks xmlns:a="http://schemas.openxmlformats.org/drawingml/2006/main" noChangeAspect="1"/>
+            </wp:cNvGraphicFramePr>
+            <a:graphic xmlns:a="http://schemas.openxmlformats.org/drawingml/2006/main">
+              <a:graphicData uri="http://schemas.openxmlformats.org/drawingml/2006/picture">
+                <pic:pic xmlns:pic="http://schemas.openxmlformats.org/drawingml/2006/picture">
+                  <pic:nvPicPr>
+                    <pic:cNvPr id="0" name="Picture 7"/>
+                    <pic:cNvPicPr>
+                      <a:picLocks noChangeAspect="1" noChangeArrowheads="1"/>
+                    </pic:cNvPicPr>
+                  </pic:nvPicPr>
+                  <pic:blipFill>
+                    <a:blip r:embed="rId78">
+                      <a:extLst>
+                        <a:ext uri="{28A0092B-C50C-407E-A947-70E740481C1C}">
+                          <a14:useLocalDpi xmlns:a14="http://schemas.microsoft.com/office/drawing/2010/main" val="0"/>
+                        </a:ext>
+                      </a:extLst>
+                    </a:blip>
+                    <a:srcRect/>
+                    <a:stretch>
+                      <a:fillRect/>
+                    </a:stretch>
+                  </pic:blipFill>
+                  <pic:spPr bwMode="auto">
+                    <a:xfrm>
+                      <a:off x="0" y="0"/>
+                      <a:ext cx="4624418" cy="2765753"/>
+                    </a:xfrm>
+                    <a:prstGeom prst="rect">
+                      <a:avLst/>
+                    </a:prstGeom>
+                    <a:noFill/>
+                    <a:ln>
+                      <a:noFill/>
+                    </a:ln>
+                  </pic:spPr>
+                </pic:pic>
+              </a:graphicData>
+            </a:graphic>
+          </wp:inline>
+        </w:drawing>
+      </w:r>
+    </w:p>
+    <w:p>
+      <w:pPr>
+        <w:spacing w:after="0" w:line="240" w:lineRule="auto"/>
+        <w:ind w:left="720"/>
+      </w:pPr>
+    </w:p>
+    <w:p>
+      <w:pPr>
+        <w:pStyle w:val="ListParagraph"/>
+        <w:numPr>
+          <w:ilvl w:val="0"/>
+          <w:numId w:val="8"/>
+        </w:numPr>
+        <w:spacing w:after="0" w:line="240" w:lineRule="auto"/>
+      </w:pPr>
+      <w:r>
+        <w:t xml:space="preserve">A summary of </w:t>
+      </w:r>
+      <w:r>
+        <w:t xml:space="preserve">information about </w:t>
+      </w:r>
+      <w:r>
+        <w:t>the results will appear right below the “</w:t>
+      </w:r>
+      <w:proofErr w:type="spellStart"/>
+      <w:r>
+        <w:t>pepXML</w:t>
+      </w:r>
+      <w:proofErr w:type="spellEnd"/>
+      <w:r>
+        <w:t xml:space="preserve"> File” edit box:</w:t>
+      </w:r>
+    </w:p>
+    <w:p>
+      <w:pPr>
+        <w:pStyle w:val="ListParagraph"/>
+        <w:spacing w:after="0" w:line="240" w:lineRule="auto"/>
+        <w:rPr>
+          <w:sz w:val="4"/>
+          <w:szCs w:val="4"/>
+        </w:rPr>
+      </w:pPr>
+    </w:p>
+    <w:p>
+      <w:pPr>
+        <w:spacing w:after="0" w:line="240" w:lineRule="auto"/>
+        <w:ind w:left="720"/>
+      </w:pPr>
+      <w:r>
+        <w:rPr>
+          <w:noProof/>
+        </w:rPr>
+        <w:drawing>
+          <wp:inline distT="0" distB="0" distL="0" distR="0">
+            <wp:extent cx="2016712" cy="396046"/>
+            <wp:effectExtent l="0" t="0" r="3175" b="4445"/>
+            <wp:docPr id="71" name="Picture 71"/>
+            <wp:cNvGraphicFramePr>
+              <a:graphicFrameLocks xmlns:a="http://schemas.openxmlformats.org/drawingml/2006/main" noChangeAspect="1"/>
+            </wp:cNvGraphicFramePr>
+            <a:graphic xmlns:a="http://schemas.openxmlformats.org/drawingml/2006/main">
+              <a:graphicData uri="http://schemas.openxmlformats.org/drawingml/2006/picture">
+                <pic:pic xmlns:pic="http://schemas.openxmlformats.org/drawingml/2006/picture">
+                  <pic:nvPicPr>
+                    <pic:cNvPr id="0" name="Picture 10"/>
+                    <pic:cNvPicPr>
+                      <a:picLocks noChangeAspect="1" noChangeArrowheads="1"/>
+                    </pic:cNvPicPr>
+                  </pic:nvPicPr>
+                  <pic:blipFill>
+                    <a:blip r:embed="rId79">
+                      <a:extLst>
+                        <a:ext uri="{28A0092B-C50C-407E-A947-70E740481C1C}">
+                          <a14:useLocalDpi xmlns:a14="http://schemas.microsoft.com/office/drawing/2010/main" val="0"/>
+                        </a:ext>
+                      </a:extLst>
+                    </a:blip>
+                    <a:srcRect/>
+                    <a:stretch>
+                      <a:fillRect/>
+                    </a:stretch>
+                  </pic:blipFill>
+                  <pic:spPr bwMode="auto">
+                    <a:xfrm>
+                      <a:off x="0" y="0"/>
+                      <a:ext cx="2016825" cy="396068"/>
+                    </a:xfrm>
+                    <a:prstGeom prst="rect">
+                      <a:avLst/>
+                    </a:prstGeom>
+                    <a:noFill/>
+                    <a:ln>
+                      <a:noFill/>
+                    </a:ln>
+                  </pic:spPr>
+                </pic:pic>
+              </a:graphicData>
+            </a:graphic>
+          </wp:inline>
+        </w:drawing>
+      </w:r>
+    </w:p>
+    <w:p>
+      <w:pPr>
+        <w:spacing w:after="0" w:line="240" w:lineRule="auto"/>
+      </w:pPr>
+    </w:p>
+    <w:p>
+      <w:pPr>
+        <w:spacing w:after="0" w:line="240" w:lineRule="auto"/>
+      </w:pPr>
+      <w:r>
+        <w:t xml:space="preserve">From here on, users can interact with the search results list in </w:t>
+      </w:r>
+      <w:r>
+        <w:t>several</w:t>
+      </w:r>
+      <w:r>
+        <w:t xml:space="preserve"> ways, such as clicking on the column headers to sort the list by any of the columns, or </w:t>
+      </w:r>
+      <w:r>
+        <w:t xml:space="preserve">clicking on a value in </w:t>
+      </w:r>
+      <w:r>
+        <w:t>an</w:t>
+      </w:r>
+      <w:r>
+        <w:t xml:space="preserve"> </w:t>
+      </w:r>
+      <w:r>
+        <w:t>interactive</w:t>
+      </w:r>
+      <w:r>
+        <w:t xml:space="preserve"> column with</w:t>
+      </w:r>
+      <w:r>
+        <w:t xml:space="preserve"> </w:t>
+      </w:r>
+      <w:r>
+        <w:t>hyper</w:t>
+      </w:r>
+      <w:r>
+        <w:t>links in</w:t>
+      </w:r>
+      <w:r>
+        <w:t xml:space="preserve"> it</w:t>
+      </w:r>
+      <w:r>
+        <w:t xml:space="preserve"> (e.g. </w:t>
+      </w:r>
+      <w:r>
+        <w:rPr>
+          <w:b/>
+        </w:rPr>
+        <w:t>Ions</w:t>
+      </w:r>
+      <w:r>
+        <w:t xml:space="preserve">, </w:t>
+      </w:r>
+      <w:r>
+        <w:rPr>
+          <w:b/>
+        </w:rPr>
+        <w:t>Peptide</w:t>
+      </w:r>
+      <w:r>
+        <w:t xml:space="preserve"> and </w:t>
+      </w:r>
+      <w:r>
+        <w:rPr>
+          <w:b/>
+        </w:rPr>
+        <w:t>Protein</w:t>
+      </w:r>
+      <w:r>
+        <w:t xml:space="preserve"> columns)</w:t>
+      </w:r>
+      <w:r>
+        <w:t>.   Users can also manipulate the list by using options available in the “</w:t>
+      </w:r>
+      <w:r>
+        <w:rPr>
+          <w:b/>
+        </w:rPr>
+        <w:t>Display Options</w:t>
+      </w:r>
+      <w:r>
+        <w:t>”, “</w:t>
+      </w:r>
+      <w:r>
+        <w:rPr>
+          <w:b/>
+        </w:rPr>
+        <w:t>Pick Columns</w:t>
+      </w:r>
+      <w:r>
+        <w:t>” and “</w:t>
+      </w:r>
+      <w:r>
+        <w:rPr>
+          <w:b/>
+        </w:rPr>
+        <w:t>Other Actions</w:t>
+      </w:r>
+      <w:r>
+        <w:t>” tabs</w:t>
+      </w:r>
+      <w:r>
+        <w:t>.</w:t>
+      </w:r>
     </w:p>
     <w:sectPr>
       <w:type w:val="continuous"/>
@@ -17108,7 +17261,7 @@
               <w:noProof/>
               <w:color w:val="FFFFFF" w:themeColor="background1"/>
             </w:rPr>
-            <w:t>20</w:t>
+            <w:t>2</w:t>
           </w:r>
           <w:r>
             <w:rPr>
@@ -17262,6 +17415,95 @@
     </w:lvl>
   </w:abstractNum>
   <w:abstractNum w:abstractNumId="1">
+    <w:nsid w:val="3B167E93"/>
+    <w:multiLevelType w:val="hybridMultilevel"/>
+    <w:tmpl w:val="4940794C"/>
+    <w:lvl w:ilvl="0" w:tplc="0409000F">
+      <w:start w:val="1"/>
+      <w:numFmt w:val="decimal"/>
+      <w:lvlText w:val="%1."/>
+      <w:lvlJc w:val="left"/>
+      <w:pPr>
+        <w:ind w:left="720" w:hanging="360"/>
+      </w:pPr>
+      <w:rPr>
+        <w:rFonts w:hint="default"/>
+      </w:rPr>
+    </w:lvl>
+    <w:lvl w:ilvl="1" w:tplc="04090019" w:tentative="1">
+      <w:start w:val="1"/>
+      <w:numFmt w:val="lowerLetter"/>
+      <w:lvlText w:val="%2."/>
+      <w:lvlJc w:val="left"/>
+      <w:pPr>
+        <w:ind w:left="1440" w:hanging="360"/>
+      </w:pPr>
+    </w:lvl>
+    <w:lvl w:ilvl="2" w:tplc="0409001B" w:tentative="1">
+      <w:start w:val="1"/>
+      <w:numFmt w:val="lowerRoman"/>
+      <w:lvlText w:val="%3."/>
+      <w:lvlJc w:val="right"/>
+      <w:pPr>
+        <w:ind w:left="2160" w:hanging="180"/>
+      </w:pPr>
+    </w:lvl>
+    <w:lvl w:ilvl="3" w:tplc="0409000F" w:tentative="1">
+      <w:start w:val="1"/>
+      <w:numFmt w:val="decimal"/>
+      <w:lvlText w:val="%4."/>
+      <w:lvlJc w:val="left"/>
+      <w:pPr>
+        <w:ind w:left="2880" w:hanging="360"/>
+      </w:pPr>
+    </w:lvl>
+    <w:lvl w:ilvl="4" w:tplc="04090019" w:tentative="1">
+      <w:start w:val="1"/>
+      <w:numFmt w:val="lowerLetter"/>
+      <w:lvlText w:val="%5."/>
+      <w:lvlJc w:val="left"/>
+      <w:pPr>
+        <w:ind w:left="3600" w:hanging="360"/>
+      </w:pPr>
+    </w:lvl>
+    <w:lvl w:ilvl="5" w:tplc="0409001B" w:tentative="1">
+      <w:start w:val="1"/>
+      <w:numFmt w:val="lowerRoman"/>
+      <w:lvlText w:val="%6."/>
+      <w:lvlJc w:val="right"/>
+      <w:pPr>
+        <w:ind w:left="4320" w:hanging="180"/>
+      </w:pPr>
+    </w:lvl>
+    <w:lvl w:ilvl="6" w:tplc="0409000F" w:tentative="1">
+      <w:start w:val="1"/>
+      <w:numFmt w:val="decimal"/>
+      <w:lvlText w:val="%7."/>
+      <w:lvlJc w:val="left"/>
+      <w:pPr>
+        <w:ind w:left="5040" w:hanging="360"/>
+      </w:pPr>
+    </w:lvl>
+    <w:lvl w:ilvl="7" w:tplc="04090019" w:tentative="1">
+      <w:start w:val="1"/>
+      <w:numFmt w:val="lowerLetter"/>
+      <w:lvlText w:val="%8."/>
+      <w:lvlJc w:val="left"/>
+      <w:pPr>
+        <w:ind w:left="5760" w:hanging="360"/>
+      </w:pPr>
+    </w:lvl>
+    <w:lvl w:ilvl="8" w:tplc="0409001B" w:tentative="1">
+      <w:start w:val="1"/>
+      <w:numFmt w:val="lowerRoman"/>
+      <w:lvlText w:val="%9."/>
+      <w:lvlJc w:val="right"/>
+      <w:pPr>
+        <w:ind w:left="6480" w:hanging="180"/>
+      </w:pPr>
+    </w:lvl>
+  </w:abstractNum>
+  <w:abstractNum w:abstractNumId="2">
     <w:nsid w:val="43111360"/>
     <w:multiLevelType w:val="hybridMultilevel"/>
     <w:tmpl w:val="93164F6C"/>
@@ -17373,7 +17615,7 @@
       </w:rPr>
     </w:lvl>
   </w:abstractNum>
-  <w:abstractNum w:abstractNumId="2">
+  <w:abstractNum w:abstractNumId="3">
     <w:nsid w:val="445A6C91"/>
     <w:multiLevelType w:val="hybridMultilevel"/>
     <w:tmpl w:val="2B247C9E"/>
@@ -17462,7 +17704,7 @@
       </w:pPr>
     </w:lvl>
   </w:abstractNum>
-  <w:abstractNum w:abstractNumId="3">
+  <w:abstractNum w:abstractNumId="4">
     <w:nsid w:val="458E2226"/>
     <w:multiLevelType w:val="hybridMultilevel"/>
     <w:tmpl w:val="2B247C9E"/>
@@ -17551,7 +17793,7 @@
       </w:pPr>
     </w:lvl>
   </w:abstractNum>
-  <w:abstractNum w:abstractNumId="4">
+  <w:abstractNum w:abstractNumId="5">
     <w:nsid w:val="4F356BC6"/>
     <w:multiLevelType w:val="hybridMultilevel"/>
     <w:tmpl w:val="F7C60E32"/>
@@ -17640,7 +17882,7 @@
       </w:pPr>
     </w:lvl>
   </w:abstractNum>
-  <w:abstractNum w:abstractNumId="5">
+  <w:abstractNum w:abstractNumId="6">
     <w:nsid w:val="5ACD3097"/>
     <w:multiLevelType w:val="hybridMultilevel"/>
     <w:tmpl w:val="CFFC7488"/>
@@ -17729,7 +17971,7 @@
       </w:pPr>
     </w:lvl>
   </w:abstractNum>
-  <w:abstractNum w:abstractNumId="6">
+  <w:abstractNum w:abstractNumId="7">
     <w:nsid w:val="5DBB1639"/>
     <w:multiLevelType w:val="hybridMultilevel"/>
     <w:tmpl w:val="F2181CA8"/>
@@ -17819,25 +18061,28 @@
     </w:lvl>
   </w:abstractNum>
   <w:num w:numId="1">
-    <w:abstractNumId w:val="1"/>
+    <w:abstractNumId w:val="2"/>
   </w:num>
   <w:num w:numId="2">
     <w:abstractNumId w:val="0"/>
   </w:num>
   <w:num w:numId="3">
+    <w:abstractNumId w:val="6"/>
+  </w:num>
+  <w:num w:numId="4">
+    <w:abstractNumId w:val="4"/>
+  </w:num>
+  <w:num w:numId="5">
+    <w:abstractNumId w:val="3"/>
+  </w:num>
+  <w:num w:numId="6">
+    <w:abstractNumId w:val="7"/>
+  </w:num>
+  <w:num w:numId="7">
     <w:abstractNumId w:val="5"/>
   </w:num>
-  <w:num w:numId="4">
-    <w:abstractNumId w:val="3"/>
-  </w:num>
-  <w:num w:numId="5">
-    <w:abstractNumId w:val="2"/>
-  </w:num>
-  <w:num w:numId="6">
-    <w:abstractNumId w:val="6"/>
-  </w:num>
-  <w:num w:numId="7">
-    <w:abstractNumId w:val="4"/>
+  <w:num w:numId="8">
+    <w:abstractNumId w:val="1"/>
   </w:num>
 </w:numbering>
 </file>
@@ -19100,7 +19345,7 @@
 </file>
 
 <file path=customXml/itemProps1.xml><?xml version="1.0" encoding="utf-8"?>
-<ds:datastoreItem xmlns:ds="http://schemas.openxmlformats.org/officeDocument/2006/customXml" ds:itemID="{9B70645E-EFF9-4FC0-BD8D-487DEAD48000}">
+<ds:datastoreItem xmlns:ds="http://schemas.openxmlformats.org/officeDocument/2006/customXml" ds:itemID="{77B61869-EDA9-4EA1-BB7C-406138F2EF2C}">
   <ds:schemaRefs>
     <ds:schemaRef ds:uri="http://schemas.openxmlformats.org/officeDocument/2006/bibliography"/>
   </ds:schemaRefs>

</xml_diff>

<commit_message>
Small updates to the user guide
git-svn-id: https://svn.code.sf.net/p/comet-ms/code@823 299d2d02-8f3b-485e-a07e-71e8e5e16577
</commit_message>
<xml_diff>
--- a/trunk/comet-ms/CometUI/Docs/CometUI-User-Guide.docx
+++ b/trunk/comet-ms/CometUI/Docs/CometUI-User-Guide.docx
@@ -114,7 +114,25 @@
           <w:sz w:val="72"/>
           <w:szCs w:val="72"/>
         </w:rPr>
-        <w:t>CometUI</w:t>
+        <w:t>Comet</w:t>
+      </w:r>
+      <w:r>
+        <w:rPr>
+          <w:b/>
+          <w:color w:val="403152" w:themeColor="accent4" w:themeShade="80"/>
+          <w:sz w:val="72"/>
+          <w:szCs w:val="72"/>
+        </w:rPr>
+        <w:t xml:space="preserve"> </w:t>
+      </w:r>
+      <w:r>
+        <w:rPr>
+          <w:b/>
+          <w:color w:val="403152" w:themeColor="accent4" w:themeShade="80"/>
+          <w:sz w:val="72"/>
+          <w:szCs w:val="72"/>
+        </w:rPr>
+        <w:t>UI</w:t>
       </w:r>
     </w:p>
     <w:p>
@@ -285,12 +303,7 @@
             <w:pStyle w:val="TOCHeading"/>
           </w:pPr>
           <w:r>
-            <w:t>Conte</w:t>
-          </w:r>
-          <w:bookmarkStart w:id="0" w:name="_GoBack"/>
-          <w:bookmarkEnd w:id="0"/>
-          <w:r>
-            <w:t>nts</w:t>
+            <w:t>Contents</w:t>
           </w:r>
         </w:p>
         <w:p>
@@ -1442,7 +1455,7 @@
           <w:szCs w:val="36"/>
         </w:rPr>
       </w:pPr>
-      <w:bookmarkStart w:id="1" w:name="_Toc426540450"/>
+      <w:bookmarkStart w:id="0" w:name="_Toc426540450"/>
       <w:r>
         <w:rPr>
           <w:sz w:val="36"/>
@@ -1451,7 +1464,7 @@
         <w:lastRenderedPageBreak/>
         <w:t>Introduction</w:t>
       </w:r>
-      <w:bookmarkEnd w:id="1"/>
+      <w:bookmarkEnd w:id="0"/>
     </w:p>
     <w:p/>
     <w:p>
@@ -1619,14 +1632,13 @@
       </w:pPr>
       <w:r>
         <w:rPr>
-          <w:rFonts w:ascii="Times New Roman" w:hAnsi="Times New Roman" w:cs="Times New Roman"/>
           <w:noProof/>
         </w:rPr>
         <w:drawing>
-          <wp:inline distT="0" distB="0" distL="0" distR="0">
-            <wp:extent cx="5865551" cy="4263460"/>
-            <wp:effectExtent l="0" t="0" r="1905" b="3810"/>
-            <wp:docPr id="14" name="Picture 14"/>
+          <wp:inline distT="0" distB="0" distL="0" distR="0" wp14:anchorId="753B30B2" wp14:editId="425A9DB7">
+            <wp:extent cx="5943600" cy="4322445"/>
+            <wp:effectExtent l="0" t="0" r="0" b="1905"/>
+            <wp:docPr id="73" name="Picture 73"/>
             <wp:cNvGraphicFramePr>
               <a:graphicFrameLocks xmlns:a="http://schemas.openxmlformats.org/drawingml/2006/main" noChangeAspect="1"/>
             </wp:cNvGraphicFramePr>
@@ -1634,36 +1646,23 @@
               <a:graphicData uri="http://schemas.openxmlformats.org/drawingml/2006/picture">
                 <pic:pic xmlns:pic="http://schemas.openxmlformats.org/drawingml/2006/picture">
                   <pic:nvPicPr>
-                    <pic:cNvPr id="0" name="Picture 1"/>
-                    <pic:cNvPicPr>
-                      <a:picLocks noChangeAspect="1" noChangeArrowheads="1"/>
-                    </pic:cNvPicPr>
+                    <pic:cNvPr id="0" name=""/>
+                    <pic:cNvPicPr/>
                   </pic:nvPicPr>
                   <pic:blipFill>
-                    <a:blip r:embed="rId11">
-                      <a:extLst>
-                        <a:ext uri="{28A0092B-C50C-407E-A947-70E740481C1C}">
-                          <a14:useLocalDpi xmlns:a14="http://schemas.microsoft.com/office/drawing/2010/main" val="0"/>
-                        </a:ext>
-                      </a:extLst>
-                    </a:blip>
-                    <a:srcRect/>
+                    <a:blip r:embed="rId11"/>
                     <a:stretch>
                       <a:fillRect/>
                     </a:stretch>
                   </pic:blipFill>
-                  <pic:spPr bwMode="auto">
+                  <pic:spPr>
                     <a:xfrm>
                       <a:off x="0" y="0"/>
-                      <a:ext cx="5878670" cy="4272996"/>
+                      <a:ext cx="5943600" cy="4322445"/>
                     </a:xfrm>
                     <a:prstGeom prst="rect">
                       <a:avLst/>
                     </a:prstGeom>
-                    <a:noFill/>
-                    <a:ln>
-                      <a:noFill/>
-                    </a:ln>
                   </pic:spPr>
                 </pic:pic>
               </a:graphicData>
@@ -1802,7 +1801,7 @@
           <w:szCs w:val="36"/>
         </w:rPr>
       </w:pPr>
-      <w:bookmarkStart w:id="2" w:name="_Toc426540451"/>
+      <w:bookmarkStart w:id="1" w:name="_Toc426540451"/>
       <w:r>
         <w:rPr>
           <w:sz w:val="36"/>
@@ -1818,7 +1817,7 @@
         </w:rPr>
         <w:t>Settings</w:t>
       </w:r>
-      <w:bookmarkEnd w:id="2"/>
+      <w:bookmarkEnd w:id="1"/>
     </w:p>
     <w:p/>
     <w:p>
@@ -2052,14 +2051,13 @@
       </w:pPr>
       <w:r>
         <w:rPr>
-          <w:rFonts w:ascii="Times New Roman" w:hAnsi="Times New Roman" w:cs="Times New Roman"/>
           <w:noProof/>
         </w:rPr>
         <w:drawing>
-          <wp:inline distT="0" distB="0" distL="0" distR="0">
-            <wp:extent cx="2676388" cy="2535637"/>
-            <wp:effectExtent l="0" t="0" r="0" b="0"/>
-            <wp:docPr id="18" name="Picture 18"/>
+          <wp:inline distT="0" distB="0" distL="0" distR="0" wp14:anchorId="5EFC9628" wp14:editId="1B196BE1">
+            <wp:extent cx="2651760" cy="2532888"/>
+            <wp:effectExtent l="0" t="0" r="0" b="1270"/>
+            <wp:docPr id="72" name="Picture 72"/>
             <wp:cNvGraphicFramePr>
               <a:graphicFrameLocks xmlns:a="http://schemas.openxmlformats.org/drawingml/2006/main" noChangeAspect="1"/>
             </wp:cNvGraphicFramePr>
@@ -2067,36 +2065,23 @@
               <a:graphicData uri="http://schemas.openxmlformats.org/drawingml/2006/picture">
                 <pic:pic xmlns:pic="http://schemas.openxmlformats.org/drawingml/2006/picture">
                   <pic:nvPicPr>
-                    <pic:cNvPr id="0" name="Picture 5"/>
-                    <pic:cNvPicPr>
-                      <a:picLocks noChangeAspect="1" noChangeArrowheads="1"/>
-                    </pic:cNvPicPr>
+                    <pic:cNvPr id="0" name=""/>
+                    <pic:cNvPicPr/>
                   </pic:nvPicPr>
                   <pic:blipFill>
-                    <a:blip r:embed="rId15">
-                      <a:extLst>
-                        <a:ext uri="{28A0092B-C50C-407E-A947-70E740481C1C}">
-                          <a14:useLocalDpi xmlns:a14="http://schemas.microsoft.com/office/drawing/2010/main" val="0"/>
-                        </a:ext>
-                      </a:extLst>
-                    </a:blip>
-                    <a:srcRect/>
+                    <a:blip r:embed="rId15"/>
                     <a:stretch>
                       <a:fillRect/>
                     </a:stretch>
                   </pic:blipFill>
-                  <pic:spPr bwMode="auto">
+                  <pic:spPr>
                     <a:xfrm>
                       <a:off x="0" y="0"/>
-                      <a:ext cx="2677447" cy="2536640"/>
+                      <a:ext cx="2651760" cy="2532888"/>
                     </a:xfrm>
                     <a:prstGeom prst="rect">
                       <a:avLst/>
                     </a:prstGeom>
-                    <a:noFill/>
-                    <a:ln>
-                      <a:noFill/>
-                    </a:ln>
                   </pic:spPr>
                 </pic:pic>
               </a:graphicData>
@@ -2110,7 +2095,7 @@
         <w:pStyle w:val="Heading2"/>
         <w:spacing w:before="0" w:line="240" w:lineRule="auto"/>
       </w:pPr>
-      <w:bookmarkStart w:id="3" w:name="_Toc426540452"/>
+      <w:bookmarkStart w:id="2" w:name="_Toc426540452"/>
       <w:r>
         <w:lastRenderedPageBreak/>
         <w:t xml:space="preserve">Database Search </w:t>
@@ -2121,7 +2106,7 @@
       <w:r>
         <w:t xml:space="preserve"> Tab</w:t>
       </w:r>
-      <w:bookmarkEnd w:id="3"/>
+      <w:bookmarkEnd w:id="2"/>
     </w:p>
     <w:p>
       <w:pPr>
@@ -2148,10 +2133,10 @@
           <w:noProof/>
         </w:rPr>
         <w:drawing>
-          <wp:inline distT="0" distB="0" distL="0" distR="0" wp14:anchorId="6C958412" wp14:editId="3EF88CBE">
-            <wp:extent cx="4128824" cy="3911691"/>
-            <wp:effectExtent l="0" t="0" r="5080" b="0"/>
-            <wp:docPr id="23" name="Picture 23"/>
+          <wp:inline distT="0" distB="0" distL="0" distR="0" wp14:anchorId="0678D80C" wp14:editId="0D3400EE">
+            <wp:extent cx="4114800" cy="3931920"/>
+            <wp:effectExtent l="0" t="0" r="0" b="0"/>
+            <wp:docPr id="70" name="Picture 70"/>
             <wp:cNvGraphicFramePr>
               <a:graphicFrameLocks xmlns:a="http://schemas.openxmlformats.org/drawingml/2006/main" noChangeAspect="1"/>
             </wp:cNvGraphicFramePr>
@@ -2159,36 +2144,23 @@
               <a:graphicData uri="http://schemas.openxmlformats.org/drawingml/2006/picture">
                 <pic:pic xmlns:pic="http://schemas.openxmlformats.org/drawingml/2006/picture">
                   <pic:nvPicPr>
-                    <pic:cNvPr id="0" name="Picture 10"/>
-                    <pic:cNvPicPr>
-                      <a:picLocks noChangeAspect="1" noChangeArrowheads="1"/>
-                    </pic:cNvPicPr>
+                    <pic:cNvPr id="0" name=""/>
+                    <pic:cNvPicPr/>
                   </pic:nvPicPr>
                   <pic:blipFill>
-                    <a:blip r:embed="rId15">
-                      <a:extLst>
-                        <a:ext uri="{28A0092B-C50C-407E-A947-70E740481C1C}">
-                          <a14:useLocalDpi xmlns:a14="http://schemas.microsoft.com/office/drawing/2010/main" val="0"/>
-                        </a:ext>
-                      </a:extLst>
-                    </a:blip>
-                    <a:srcRect/>
+                    <a:blip r:embed="rId15"/>
                     <a:stretch>
                       <a:fillRect/>
                     </a:stretch>
                   </pic:blipFill>
-                  <pic:spPr bwMode="auto">
+                  <pic:spPr>
                     <a:xfrm>
                       <a:off x="0" y="0"/>
-                      <a:ext cx="4128844" cy="3911710"/>
+                      <a:ext cx="4114800" cy="3931920"/>
                     </a:xfrm>
                     <a:prstGeom prst="rect">
                       <a:avLst/>
                     </a:prstGeom>
-                    <a:noFill/>
-                    <a:ln>
-                      <a:noFill/>
-                    </a:ln>
                   </pic:spPr>
                 </pic:pic>
               </a:graphicData>
@@ -2672,12 +2644,12 @@
         <w:pStyle w:val="Heading2"/>
         <w:spacing w:before="0" w:line="240" w:lineRule="auto"/>
       </w:pPr>
-      <w:bookmarkStart w:id="4" w:name="_Toc426540453"/>
+      <w:bookmarkStart w:id="3" w:name="_Toc426540453"/>
       <w:r>
         <w:lastRenderedPageBreak/>
         <w:t>Output Settings Tab</w:t>
       </w:r>
-      <w:bookmarkEnd w:id="4"/>
+      <w:bookmarkEnd w:id="3"/>
     </w:p>
     <w:p>
       <w:pPr>
@@ -2710,10 +2682,10 @@
           <w:noProof/>
         </w:rPr>
         <w:drawing>
-          <wp:inline distT="0" distB="0" distL="0" distR="0" wp14:anchorId="51D768E0" wp14:editId="4FDF4D97">
-            <wp:extent cx="4073099" cy="3865163"/>
-            <wp:effectExtent l="0" t="0" r="3810" b="2540"/>
-            <wp:docPr id="24" name="Picture 24"/>
+          <wp:inline distT="0" distB="0" distL="0" distR="0" wp14:anchorId="1B7C4F0F" wp14:editId="733DC95A">
+            <wp:extent cx="4114800" cy="3931920"/>
+            <wp:effectExtent l="0" t="0" r="0" b="0"/>
+            <wp:docPr id="67" name="Picture 67"/>
             <wp:cNvGraphicFramePr>
               <a:graphicFrameLocks xmlns:a="http://schemas.openxmlformats.org/drawingml/2006/main" noChangeAspect="1"/>
             </wp:cNvGraphicFramePr>
@@ -2721,36 +2693,23 @@
               <a:graphicData uri="http://schemas.openxmlformats.org/drawingml/2006/picture">
                 <pic:pic xmlns:pic="http://schemas.openxmlformats.org/drawingml/2006/picture">
                   <pic:nvPicPr>
-                    <pic:cNvPr id="0" name="Picture 11"/>
-                    <pic:cNvPicPr>
-                      <a:picLocks noChangeAspect="1" noChangeArrowheads="1"/>
-                    </pic:cNvPicPr>
+                    <pic:cNvPr id="0" name=""/>
+                    <pic:cNvPicPr/>
                   </pic:nvPicPr>
                   <pic:blipFill>
-                    <a:blip r:embed="rId19">
-                      <a:extLst>
-                        <a:ext uri="{28A0092B-C50C-407E-A947-70E740481C1C}">
-                          <a14:useLocalDpi xmlns:a14="http://schemas.microsoft.com/office/drawing/2010/main" val="0"/>
-                        </a:ext>
-                      </a:extLst>
-                    </a:blip>
-                    <a:srcRect/>
+                    <a:blip r:embed="rId19"/>
                     <a:stretch>
                       <a:fillRect/>
                     </a:stretch>
                   </pic:blipFill>
-                  <pic:spPr bwMode="auto">
+                  <pic:spPr>
                     <a:xfrm>
                       <a:off x="0" y="0"/>
-                      <a:ext cx="4077433" cy="3869276"/>
+                      <a:ext cx="4114800" cy="3931920"/>
                     </a:xfrm>
                     <a:prstGeom prst="rect">
                       <a:avLst/>
                     </a:prstGeom>
-                    <a:noFill/>
-                    <a:ln>
-                      <a:noFill/>
-                    </a:ln>
                   </pic:spPr>
                 </pic:pic>
               </a:graphicData>
@@ -4013,6 +3972,7 @@
           <w:rFonts w:cs="Times New Roman"/>
           <w:noProof/>
         </w:rPr>
+        <w:lastRenderedPageBreak/>
         <w:drawing>
           <wp:inline distT="0" distB="0" distL="0" distR="0" wp14:anchorId="44B06921" wp14:editId="3EBDF792">
             <wp:extent cx="1901727" cy="504369"/>
@@ -4075,7 +4035,6 @@
         <w:rPr>
           <w:rFonts w:cs="Times New Roman"/>
         </w:rPr>
-        <w:lastRenderedPageBreak/>
         <w:t xml:space="preserve"> </w:t>
       </w:r>
     </w:p>
@@ -4229,11 +4188,11 @@
         <w:pStyle w:val="Heading2"/>
         <w:spacing w:before="0" w:line="240" w:lineRule="auto"/>
       </w:pPr>
-      <w:bookmarkStart w:id="5" w:name="_Toc426540454"/>
+      <w:bookmarkStart w:id="4" w:name="_Toc426540454"/>
       <w:r>
         <w:t>Enzyme Settings Tab</w:t>
       </w:r>
-      <w:bookmarkEnd w:id="5"/>
+      <w:bookmarkEnd w:id="4"/>
     </w:p>
     <w:p>
       <w:pPr>
@@ -4266,10 +4225,10 @@
           <w:noProof/>
         </w:rPr>
         <w:drawing>
-          <wp:inline distT="0" distB="0" distL="0" distR="0" wp14:anchorId="0B98C1FE" wp14:editId="7E56EEFB">
-            <wp:extent cx="3904432" cy="3730074"/>
-            <wp:effectExtent l="0" t="0" r="1270" b="3810"/>
-            <wp:docPr id="27" name="Picture 27"/>
+          <wp:inline distT="0" distB="0" distL="0" distR="0" wp14:anchorId="115B60DB" wp14:editId="7660947E">
+            <wp:extent cx="4114800" cy="3931920"/>
+            <wp:effectExtent l="0" t="0" r="0" b="0"/>
+            <wp:docPr id="66" name="Picture 66"/>
             <wp:cNvGraphicFramePr>
               <a:graphicFrameLocks xmlns:a="http://schemas.openxmlformats.org/drawingml/2006/main" noChangeAspect="1"/>
             </wp:cNvGraphicFramePr>
@@ -4277,36 +4236,23 @@
               <a:graphicData uri="http://schemas.openxmlformats.org/drawingml/2006/picture">
                 <pic:pic xmlns:pic="http://schemas.openxmlformats.org/drawingml/2006/picture">
                   <pic:nvPicPr>
-                    <pic:cNvPr id="0" name="Picture 14"/>
-                    <pic:cNvPicPr>
-                      <a:picLocks noChangeAspect="1" noChangeArrowheads="1"/>
-                    </pic:cNvPicPr>
+                    <pic:cNvPr id="0" name=""/>
+                    <pic:cNvPicPr/>
                   </pic:nvPicPr>
                   <pic:blipFill>
-                    <a:blip r:embed="rId24">
-                      <a:extLst>
-                        <a:ext uri="{28A0092B-C50C-407E-A947-70E740481C1C}">
-                          <a14:useLocalDpi xmlns:a14="http://schemas.microsoft.com/office/drawing/2010/main" val="0"/>
-                        </a:ext>
-                      </a:extLst>
-                    </a:blip>
-                    <a:srcRect/>
+                    <a:blip r:embed="rId24"/>
                     <a:stretch>
                       <a:fillRect/>
                     </a:stretch>
                   </pic:blipFill>
-                  <pic:spPr bwMode="auto">
+                  <pic:spPr>
                     <a:xfrm>
                       <a:off x="0" y="0"/>
-                      <a:ext cx="3904578" cy="3730213"/>
+                      <a:ext cx="4114800" cy="3931920"/>
                     </a:xfrm>
                     <a:prstGeom prst="rect">
                       <a:avLst/>
                     </a:prstGeom>
-                    <a:noFill/>
-                    <a:ln>
-                      <a:noFill/>
-                    </a:ln>
                   </pic:spPr>
                 </pic:pic>
               </a:graphicData>
@@ -4427,6 +4373,7 @@
         <w:rPr>
           <w:noProof/>
         </w:rPr>
+        <w:lastRenderedPageBreak/>
         <w:drawing>
           <wp:inline distT="0" distB="0" distL="0" distR="0" wp14:anchorId="681B1ED9" wp14:editId="737B5AD9">
             <wp:extent cx="2011492" cy="1267818"/>
@@ -4531,12 +4478,11 @@
         <w:rPr>
           <w:noProof/>
         </w:rPr>
-        <w:lastRenderedPageBreak/>
         <w:drawing>
-          <wp:inline distT="0" distB="0" distL="0" distR="0" wp14:anchorId="5E5925E0" wp14:editId="1D0EE3B6">
-            <wp:extent cx="3231254" cy="2779478"/>
-            <wp:effectExtent l="0" t="0" r="7620" b="1905"/>
-            <wp:docPr id="30" name="Picture 30"/>
+          <wp:inline distT="0" distB="0" distL="0" distR="0" wp14:anchorId="3054F59D" wp14:editId="465F43D4">
+            <wp:extent cx="3200400" cy="2770632"/>
+            <wp:effectExtent l="0" t="0" r="0" b="0"/>
+            <wp:docPr id="74" name="Picture 74"/>
             <wp:cNvGraphicFramePr>
               <a:graphicFrameLocks xmlns:a="http://schemas.openxmlformats.org/drawingml/2006/main" noChangeAspect="1"/>
             </wp:cNvGraphicFramePr>
@@ -4544,36 +4490,23 @@
               <a:graphicData uri="http://schemas.openxmlformats.org/drawingml/2006/picture">
                 <pic:pic xmlns:pic="http://schemas.openxmlformats.org/drawingml/2006/picture">
                   <pic:nvPicPr>
-                    <pic:cNvPr id="0" name="Picture 17"/>
-                    <pic:cNvPicPr>
-                      <a:picLocks noChangeAspect="1" noChangeArrowheads="1"/>
-                    </pic:cNvPicPr>
+                    <pic:cNvPr id="0" name=""/>
+                    <pic:cNvPicPr/>
                   </pic:nvPicPr>
                   <pic:blipFill>
-                    <a:blip r:embed="rId26">
-                      <a:extLst>
-                        <a:ext uri="{28A0092B-C50C-407E-A947-70E740481C1C}">
-                          <a14:useLocalDpi xmlns:a14="http://schemas.microsoft.com/office/drawing/2010/main" val="0"/>
-                        </a:ext>
-                      </a:extLst>
-                    </a:blip>
-                    <a:srcRect/>
+                    <a:blip r:embed="rId26"/>
                     <a:stretch>
                       <a:fillRect/>
                     </a:stretch>
                   </pic:blipFill>
-                  <pic:spPr bwMode="auto">
+                  <pic:spPr>
                     <a:xfrm>
                       <a:off x="0" y="0"/>
-                      <a:ext cx="3231372" cy="2779579"/>
+                      <a:ext cx="3200400" cy="2770632"/>
                     </a:xfrm>
                     <a:prstGeom prst="rect">
                       <a:avLst/>
                     </a:prstGeom>
-                    <a:noFill/>
-                    <a:ln>
-                      <a:noFill/>
-                    </a:ln>
                   </pic:spPr>
                 </pic:pic>
               </a:graphicData>
@@ -5069,7 +5002,6 @@
         <w:rPr>
           <w:noProof/>
         </w:rPr>
-        <w:lastRenderedPageBreak/>
         <w:drawing>
           <wp:inline distT="0" distB="0" distL="0" distR="0" wp14:anchorId="1A2A5A92" wp14:editId="65E1490F">
             <wp:extent cx="2047582" cy="1127301"/>
@@ -5278,11 +5210,11 @@
       <w:pPr>
         <w:pStyle w:val="Heading2"/>
       </w:pPr>
-      <w:bookmarkStart w:id="6" w:name="_Toc426540455"/>
+      <w:bookmarkStart w:id="5" w:name="_Toc426540455"/>
       <w:r>
         <w:t>Mass Settings Tab</w:t>
       </w:r>
-      <w:bookmarkEnd w:id="6"/>
+      <w:bookmarkEnd w:id="5"/>
     </w:p>
     <w:p>
       <w:pPr>
@@ -5327,10 +5259,10 @@
           <w:noProof/>
         </w:rPr>
         <w:drawing>
-          <wp:inline distT="0" distB="0" distL="0" distR="0" wp14:anchorId="11996313" wp14:editId="447A9729">
-            <wp:extent cx="4106385" cy="3938260"/>
-            <wp:effectExtent l="0" t="0" r="8890" b="5715"/>
-            <wp:docPr id="35" name="Picture 35"/>
+          <wp:inline distT="0" distB="0" distL="0" distR="0" wp14:anchorId="64C784DA" wp14:editId="554084B9">
+            <wp:extent cx="3383280" cy="3236976"/>
+            <wp:effectExtent l="0" t="0" r="7620" b="1905"/>
+            <wp:docPr id="75" name="Picture 75"/>
             <wp:cNvGraphicFramePr>
               <a:graphicFrameLocks xmlns:a="http://schemas.openxmlformats.org/drawingml/2006/main" noChangeAspect="1"/>
             </wp:cNvGraphicFramePr>
@@ -5338,36 +5270,23 @@
               <a:graphicData uri="http://schemas.openxmlformats.org/drawingml/2006/picture">
                 <pic:pic xmlns:pic="http://schemas.openxmlformats.org/drawingml/2006/picture">
                   <pic:nvPicPr>
-                    <pic:cNvPr id="0" name="Picture 22"/>
-                    <pic:cNvPicPr>
-                      <a:picLocks noChangeAspect="1" noChangeArrowheads="1"/>
-                    </pic:cNvPicPr>
+                    <pic:cNvPr id="0" name=""/>
+                    <pic:cNvPicPr/>
                   </pic:nvPicPr>
                   <pic:blipFill>
-                    <a:blip r:embed="rId31">
-                      <a:extLst>
-                        <a:ext uri="{28A0092B-C50C-407E-A947-70E740481C1C}">
-                          <a14:useLocalDpi xmlns:a14="http://schemas.microsoft.com/office/drawing/2010/main" val="0"/>
-                        </a:ext>
-                      </a:extLst>
-                    </a:blip>
-                    <a:srcRect/>
+                    <a:blip r:embed="rId31"/>
                     <a:stretch>
                       <a:fillRect/>
                     </a:stretch>
                   </pic:blipFill>
-                  <pic:spPr bwMode="auto">
+                  <pic:spPr>
                     <a:xfrm>
                       <a:off x="0" y="0"/>
-                      <a:ext cx="4111634" cy="3943294"/>
+                      <a:ext cx="3383280" cy="3236976"/>
                     </a:xfrm>
                     <a:prstGeom prst="rect">
                       <a:avLst/>
                     </a:prstGeom>
-                    <a:noFill/>
-                    <a:ln>
-                      <a:noFill/>
-                    </a:ln>
                   </pic:spPr>
                 </pic:pic>
               </a:graphicData>
@@ -5376,8 +5295,6 @@
         </w:drawing>
       </w:r>
     </w:p>
-    <w:p/>
-    <w:p/>
     <w:p>
       <w:pPr>
         <w:pStyle w:val="ListParagraph"/>
@@ -7444,7 +7361,7 @@
       <w:pPr>
         <w:pStyle w:val="Heading2"/>
       </w:pPr>
-      <w:bookmarkStart w:id="7" w:name="_Toc426540456"/>
+      <w:bookmarkStart w:id="6" w:name="_Toc426540456"/>
       <w:r>
         <w:lastRenderedPageBreak/>
         <w:t>Static Mods</w:t>
@@ -7452,7 +7369,7 @@
       <w:r>
         <w:t xml:space="preserve"> Tab</w:t>
       </w:r>
-      <w:bookmarkEnd w:id="7"/>
+      <w:bookmarkEnd w:id="6"/>
     </w:p>
     <w:p>
       <w:pPr>
@@ -7486,15 +7403,20 @@
       <w:pPr>
         <w:spacing w:after="0" w:line="240" w:lineRule="auto"/>
       </w:pPr>
+    </w:p>
+    <w:p>
+      <w:pPr>
+        <w:spacing w:after="0" w:line="240" w:lineRule="auto"/>
+      </w:pPr>
       <w:r>
         <w:rPr>
           <w:noProof/>
         </w:rPr>
         <w:drawing>
-          <wp:inline distT="0" distB="0" distL="0" distR="0" wp14:anchorId="6832370F" wp14:editId="6977370E">
-            <wp:extent cx="4117350" cy="3898822"/>
-            <wp:effectExtent l="0" t="0" r="0" b="6985"/>
-            <wp:docPr id="1" name="Picture 1"/>
+          <wp:inline distT="0" distB="0" distL="0" distR="0" wp14:anchorId="6B8A604F" wp14:editId="56C743FB">
+            <wp:extent cx="3931337" cy="3756611"/>
+            <wp:effectExtent l="0" t="0" r="0" b="0"/>
+            <wp:docPr id="76" name="Picture 76"/>
             <wp:cNvGraphicFramePr>
               <a:graphicFrameLocks xmlns:a="http://schemas.openxmlformats.org/drawingml/2006/main" noChangeAspect="1"/>
             </wp:cNvGraphicFramePr>
@@ -7502,36 +7424,23 @@
               <a:graphicData uri="http://schemas.openxmlformats.org/drawingml/2006/picture">
                 <pic:pic xmlns:pic="http://schemas.openxmlformats.org/drawingml/2006/picture">
                   <pic:nvPicPr>
-                    <pic:cNvPr id="0" name="Picture 1"/>
-                    <pic:cNvPicPr>
-                      <a:picLocks noChangeAspect="1" noChangeArrowheads="1"/>
-                    </pic:cNvPicPr>
+                    <pic:cNvPr id="0" name=""/>
+                    <pic:cNvPicPr/>
                   </pic:nvPicPr>
                   <pic:blipFill>
-                    <a:blip r:embed="rId38">
-                      <a:extLst>
-                        <a:ext uri="{28A0092B-C50C-407E-A947-70E740481C1C}">
-                          <a14:useLocalDpi xmlns:a14="http://schemas.microsoft.com/office/drawing/2010/main" val="0"/>
-                        </a:ext>
-                      </a:extLst>
-                    </a:blip>
-                    <a:srcRect/>
+                    <a:blip r:embed="rId38"/>
                     <a:stretch>
                       <a:fillRect/>
                     </a:stretch>
                   </pic:blipFill>
-                  <pic:spPr bwMode="auto">
+                  <pic:spPr>
                     <a:xfrm>
                       <a:off x="0" y="0"/>
-                      <a:ext cx="4119514" cy="3900871"/>
+                      <a:ext cx="3931920" cy="3757168"/>
                     </a:xfrm>
                     <a:prstGeom prst="rect">
                       <a:avLst/>
                     </a:prstGeom>
-                    <a:noFill/>
-                    <a:ln>
-                      <a:noFill/>
-                    </a:ln>
                   </pic:spPr>
                 </pic:pic>
               </a:graphicData>
@@ -11327,11 +11236,11 @@
       <w:pPr>
         <w:pStyle w:val="Heading2"/>
       </w:pPr>
-      <w:bookmarkStart w:id="8" w:name="_Toc426540457"/>
+      <w:bookmarkStart w:id="7" w:name="_Toc426540457"/>
       <w:r>
         <w:t>Var Mods Tab</w:t>
       </w:r>
-      <w:bookmarkEnd w:id="8"/>
+      <w:bookmarkEnd w:id="7"/>
     </w:p>
     <w:p>
       <w:pPr>
@@ -11373,10 +11282,10 @@
           <w:noProof/>
         </w:rPr>
         <w:drawing>
-          <wp:inline distT="0" distB="0" distL="0" distR="0" wp14:anchorId="05AA0F82" wp14:editId="68219FE7">
-            <wp:extent cx="3834178" cy="3623941"/>
+          <wp:inline distT="0" distB="0" distL="0" distR="0" wp14:anchorId="4CFB963A" wp14:editId="41159E2A">
+            <wp:extent cx="3791557" cy="3623044"/>
             <wp:effectExtent l="0" t="0" r="0" b="0"/>
-            <wp:docPr id="13" name="Picture 13"/>
+            <wp:docPr id="1" name="Picture 1"/>
             <wp:cNvGraphicFramePr>
               <a:graphicFrameLocks xmlns:a="http://schemas.openxmlformats.org/drawingml/2006/main" noChangeAspect="1"/>
             </wp:cNvGraphicFramePr>
@@ -11384,36 +11293,23 @@
               <a:graphicData uri="http://schemas.openxmlformats.org/drawingml/2006/picture">
                 <pic:pic xmlns:pic="http://schemas.openxmlformats.org/drawingml/2006/picture">
                   <pic:nvPicPr>
-                    <pic:cNvPr id="0" name="Picture 11"/>
-                    <pic:cNvPicPr>
-                      <a:picLocks noChangeAspect="1" noChangeArrowheads="1"/>
-                    </pic:cNvPicPr>
+                    <pic:cNvPr id="0" name=""/>
+                    <pic:cNvPicPr/>
                   </pic:nvPicPr>
                   <pic:blipFill>
-                    <a:blip r:embed="rId45">
-                      <a:extLst>
-                        <a:ext uri="{28A0092B-C50C-407E-A947-70E740481C1C}">
-                          <a14:useLocalDpi xmlns:a14="http://schemas.microsoft.com/office/drawing/2010/main" val="0"/>
-                        </a:ext>
-                      </a:extLst>
-                    </a:blip>
-                    <a:srcRect/>
+                    <a:blip r:embed="rId45"/>
                     <a:stretch>
                       <a:fillRect/>
                     </a:stretch>
                   </pic:blipFill>
-                  <pic:spPr bwMode="auto">
+                  <pic:spPr>
                     <a:xfrm>
                       <a:off x="0" y="0"/>
-                      <a:ext cx="3834178" cy="3623941"/>
+                      <a:ext cx="3798427" cy="3629608"/>
                     </a:xfrm>
                     <a:prstGeom prst="rect">
                       <a:avLst/>
                     </a:prstGeom>
-                    <a:noFill/>
-                    <a:ln>
-                      <a:noFill/>
-                    </a:ln>
                   </pic:spPr>
                 </pic:pic>
               </a:graphicData>
@@ -11616,10 +11512,10 @@
           <w:noProof/>
         </w:rPr>
         <w:drawing>
-          <wp:inline distT="0" distB="0" distL="0" distR="0" wp14:anchorId="25B936F8" wp14:editId="4D7E9079">
-            <wp:extent cx="3057349" cy="1774120"/>
+          <wp:inline distT="0" distB="0" distL="0" distR="0" wp14:anchorId="7B0B6E5E" wp14:editId="14932AD5">
+            <wp:extent cx="3108960" cy="1837944"/>
             <wp:effectExtent l="0" t="0" r="0" b="0"/>
-            <wp:docPr id="21" name="Picture 21"/>
+            <wp:docPr id="77" name="Picture 77"/>
             <wp:cNvGraphicFramePr>
               <a:graphicFrameLocks xmlns:a="http://schemas.openxmlformats.org/drawingml/2006/main" noChangeAspect="1"/>
             </wp:cNvGraphicFramePr>
@@ -11627,36 +11523,23 @@
               <a:graphicData uri="http://schemas.openxmlformats.org/drawingml/2006/picture">
                 <pic:pic xmlns:pic="http://schemas.openxmlformats.org/drawingml/2006/picture">
                   <pic:nvPicPr>
-                    <pic:cNvPr id="0" name="Picture 13"/>
-                    <pic:cNvPicPr>
-                      <a:picLocks noChangeAspect="1" noChangeArrowheads="1"/>
-                    </pic:cNvPicPr>
+                    <pic:cNvPr id="0" name=""/>
+                    <pic:cNvPicPr/>
                   </pic:nvPicPr>
                   <pic:blipFill>
-                    <a:blip r:embed="rId49">
-                      <a:extLst>
-                        <a:ext uri="{28A0092B-C50C-407E-A947-70E740481C1C}">
-                          <a14:useLocalDpi xmlns:a14="http://schemas.microsoft.com/office/drawing/2010/main" val="0"/>
-                        </a:ext>
-                      </a:extLst>
-                    </a:blip>
-                    <a:srcRect/>
+                    <a:blip r:embed="rId49"/>
                     <a:stretch>
                       <a:fillRect/>
                     </a:stretch>
                   </pic:blipFill>
-                  <pic:spPr bwMode="auto">
+                  <pic:spPr>
                     <a:xfrm>
                       <a:off x="0" y="0"/>
-                      <a:ext cx="3057417" cy="1774159"/>
+                      <a:ext cx="3108960" cy="1837944"/>
                     </a:xfrm>
                     <a:prstGeom prst="rect">
                       <a:avLst/>
                     </a:prstGeom>
-                    <a:noFill/>
-                    <a:ln>
-                      <a:noFill/>
-                    </a:ln>
                   </pic:spPr>
                 </pic:pic>
               </a:graphicData>
@@ -12228,11 +12111,11 @@
       <w:pPr>
         <w:pStyle w:val="Heading2"/>
       </w:pPr>
-      <w:bookmarkStart w:id="9" w:name="_Toc426540458"/>
+      <w:bookmarkStart w:id="8" w:name="_Toc426540458"/>
       <w:r>
         <w:t>Misc Tab</w:t>
       </w:r>
-      <w:bookmarkEnd w:id="9"/>
+      <w:bookmarkEnd w:id="8"/>
     </w:p>
     <w:p>
       <w:pPr>
@@ -12262,10 +12145,10 @@
           <w:noProof/>
         </w:rPr>
         <w:drawing>
-          <wp:inline distT="0" distB="0" distL="0" distR="0" wp14:anchorId="6E0F0E96" wp14:editId="52AF85AE">
-            <wp:extent cx="3870773" cy="3695790"/>
+          <wp:inline distT="0" distB="0" distL="0" distR="0" wp14:anchorId="695B91CE" wp14:editId="7AD71DAB">
+            <wp:extent cx="4114800" cy="3931920"/>
             <wp:effectExtent l="0" t="0" r="0" b="0"/>
-            <wp:docPr id="5" name="Picture 5"/>
+            <wp:docPr id="79" name="Picture 79"/>
             <wp:cNvGraphicFramePr>
               <a:graphicFrameLocks xmlns:a="http://schemas.openxmlformats.org/drawingml/2006/main" noChangeAspect="1"/>
             </wp:cNvGraphicFramePr>
@@ -12273,36 +12156,23 @@
               <a:graphicData uri="http://schemas.openxmlformats.org/drawingml/2006/picture">
                 <pic:pic xmlns:pic="http://schemas.openxmlformats.org/drawingml/2006/picture">
                   <pic:nvPicPr>
-                    <pic:cNvPr id="0" name="Picture 4"/>
-                    <pic:cNvPicPr>
-                      <a:picLocks noChangeAspect="1" noChangeArrowheads="1"/>
-                    </pic:cNvPicPr>
+                    <pic:cNvPr id="0" name=""/>
+                    <pic:cNvPicPr/>
                   </pic:nvPicPr>
                   <pic:blipFill>
-                    <a:blip r:embed="rId52">
-                      <a:extLst>
-                        <a:ext uri="{28A0092B-C50C-407E-A947-70E740481C1C}">
-                          <a14:useLocalDpi xmlns:a14="http://schemas.microsoft.com/office/drawing/2010/main" val="0"/>
-                        </a:ext>
-                      </a:extLst>
-                    </a:blip>
-                    <a:srcRect/>
+                    <a:blip r:embed="rId52"/>
                     <a:stretch>
                       <a:fillRect/>
                     </a:stretch>
                   </pic:blipFill>
-                  <pic:spPr bwMode="auto">
+                  <pic:spPr>
                     <a:xfrm>
                       <a:off x="0" y="0"/>
-                      <a:ext cx="3881527" cy="3706057"/>
+                      <a:ext cx="4114800" cy="3931920"/>
                     </a:xfrm>
                     <a:prstGeom prst="rect">
                       <a:avLst/>
                     </a:prstGeom>
-                    <a:noFill/>
-                    <a:ln>
-                      <a:noFill/>
-                    </a:ln>
                   </pic:spPr>
                 </pic:pic>
               </a:graphicData>
@@ -12339,7 +12209,6 @@
         <w:ind w:left="360"/>
       </w:pPr>
       <w:r>
-        <w:lastRenderedPageBreak/>
         <w:t>The following “</w:t>
       </w:r>
       <w:r>
@@ -14097,7 +13966,7 @@
           <w:szCs w:val="36"/>
         </w:rPr>
       </w:pPr>
-      <w:bookmarkStart w:id="10" w:name="_Toc426540459"/>
+      <w:bookmarkStart w:id="9" w:name="_Toc426540459"/>
       <w:r>
         <w:rPr>
           <w:sz w:val="36"/>
@@ -14120,7 +13989,7 @@
         </w:rPr>
         <w:t>Settings</w:t>
       </w:r>
-      <w:bookmarkEnd w:id="10"/>
+      <w:bookmarkEnd w:id="9"/>
     </w:p>
     <w:p/>
     <w:p>
@@ -14495,7 +14364,7 @@
           <w:szCs w:val="36"/>
         </w:rPr>
       </w:pPr>
-      <w:bookmarkStart w:id="11" w:name="_Toc426540460"/>
+      <w:bookmarkStart w:id="10" w:name="_Toc426540460"/>
       <w:r>
         <w:rPr>
           <w:sz w:val="36"/>
@@ -14518,31 +14387,31 @@
         </w:rPr>
         <w:t>Settings</w:t>
       </w:r>
+      <w:bookmarkEnd w:id="10"/>
+    </w:p>
+    <w:p/>
+    <w:p>
+      <w:pPr>
+        <w:spacing w:after="0" w:line="240" w:lineRule="auto"/>
+      </w:pPr>
+      <w:r>
+        <w:t>The CometUI application allows users to import Comet search settings from a “.params” Comet parameter file, as well as export the settings in the UI to a “.params” file.</w:t>
+      </w:r>
+    </w:p>
+    <w:p>
+      <w:pPr>
+        <w:spacing w:after="0" w:line="240" w:lineRule="auto"/>
+      </w:pPr>
+    </w:p>
+    <w:p>
+      <w:pPr>
+        <w:pStyle w:val="Heading2"/>
+      </w:pPr>
+      <w:bookmarkStart w:id="11" w:name="_Toc426540461"/>
+      <w:r>
+        <w:t>Import Search Settings</w:t>
+      </w:r>
       <w:bookmarkEnd w:id="11"/>
-    </w:p>
-    <w:p/>
-    <w:p>
-      <w:pPr>
-        <w:spacing w:after="0" w:line="240" w:lineRule="auto"/>
-      </w:pPr>
-      <w:r>
-        <w:t>The CometUI application allows users to import Comet search settings from a “.params” Comet parameter file, as well as export the settings in the UI to a “.params” file.</w:t>
-      </w:r>
-    </w:p>
-    <w:p>
-      <w:pPr>
-        <w:spacing w:after="0" w:line="240" w:lineRule="auto"/>
-      </w:pPr>
-    </w:p>
-    <w:p>
-      <w:pPr>
-        <w:pStyle w:val="Heading2"/>
-      </w:pPr>
-      <w:bookmarkStart w:id="12" w:name="_Toc426540461"/>
-      <w:r>
-        <w:t>Import Search Settings</w:t>
-      </w:r>
-      <w:bookmarkEnd w:id="12"/>
     </w:p>
     <w:p>
       <w:pPr>
@@ -14779,10 +14648,10 @@
           <w:noProof/>
         </w:rPr>
         <w:drawing>
-          <wp:inline distT="0" distB="0" distL="0" distR="0">
-            <wp:extent cx="2789794" cy="935962"/>
-            <wp:effectExtent l="0" t="0" r="0" b="0"/>
-            <wp:docPr id="52" name="Picture 52"/>
+          <wp:inline distT="0" distB="0" distL="0" distR="0" wp14:anchorId="65E3B4EE" wp14:editId="1C29C807">
+            <wp:extent cx="2789794" cy="945398"/>
+            <wp:effectExtent l="0" t="0" r="0" b="7620"/>
+            <wp:docPr id="80" name="Picture 80"/>
             <wp:cNvGraphicFramePr>
               <a:graphicFrameLocks xmlns:a="http://schemas.openxmlformats.org/drawingml/2006/main" noChangeAspect="1"/>
             </wp:cNvGraphicFramePr>
@@ -14790,36 +14659,23 @@
               <a:graphicData uri="http://schemas.openxmlformats.org/drawingml/2006/picture">
                 <pic:pic xmlns:pic="http://schemas.openxmlformats.org/drawingml/2006/picture">
                   <pic:nvPicPr>
-                    <pic:cNvPr id="0" name="Picture 9"/>
-                    <pic:cNvPicPr>
-                      <a:picLocks noChangeAspect="1" noChangeArrowheads="1"/>
-                    </pic:cNvPicPr>
+                    <pic:cNvPr id="0" name=""/>
+                    <pic:cNvPicPr/>
                   </pic:nvPicPr>
                   <pic:blipFill>
-                    <a:blip r:embed="rId61">
-                      <a:extLst>
-                        <a:ext uri="{28A0092B-C50C-407E-A947-70E740481C1C}">
-                          <a14:useLocalDpi xmlns:a14="http://schemas.microsoft.com/office/drawing/2010/main" val="0"/>
-                        </a:ext>
-                      </a:extLst>
-                    </a:blip>
-                    <a:srcRect/>
+                    <a:blip r:embed="rId61"/>
                     <a:stretch>
                       <a:fillRect/>
                     </a:stretch>
                   </pic:blipFill>
-                  <pic:spPr bwMode="auto">
+                  <pic:spPr>
                     <a:xfrm>
                       <a:off x="0" y="0"/>
-                      <a:ext cx="2816671" cy="944979"/>
+                      <a:ext cx="2795803" cy="947434"/>
                     </a:xfrm>
                     <a:prstGeom prst="rect">
                       <a:avLst/>
                     </a:prstGeom>
-                    <a:noFill/>
-                    <a:ln>
-                      <a:noFill/>
-                    </a:ln>
                   </pic:spPr>
                 </pic:pic>
               </a:graphicData>
@@ -14888,15 +14744,21 @@
       <w:pPr>
         <w:pStyle w:val="ListParagraph"/>
       </w:pPr>
+    </w:p>
+    <w:p>
+      <w:pPr>
+        <w:pStyle w:val="ListParagraph"/>
+      </w:pPr>
       <w:r>
         <w:rPr>
           <w:noProof/>
         </w:rPr>
+        <w:lastRenderedPageBreak/>
         <w:drawing>
-          <wp:inline distT="0" distB="0" distL="0" distR="0">
-            <wp:extent cx="2789794" cy="942892"/>
-            <wp:effectExtent l="0" t="0" r="0" b="0"/>
-            <wp:docPr id="55" name="Picture 55"/>
+          <wp:inline distT="0" distB="0" distL="0" distR="0" wp14:anchorId="09639859" wp14:editId="22864FA9">
+            <wp:extent cx="2789794" cy="945398"/>
+            <wp:effectExtent l="0" t="0" r="0" b="7620"/>
+            <wp:docPr id="81" name="Picture 81"/>
             <wp:cNvGraphicFramePr>
               <a:graphicFrameLocks xmlns:a="http://schemas.openxmlformats.org/drawingml/2006/main" noChangeAspect="1"/>
             </wp:cNvGraphicFramePr>
@@ -14904,36 +14766,23 @@
               <a:graphicData uri="http://schemas.openxmlformats.org/drawingml/2006/picture">
                 <pic:pic xmlns:pic="http://schemas.openxmlformats.org/drawingml/2006/picture">
                   <pic:nvPicPr>
-                    <pic:cNvPr id="0" name="Picture 11"/>
-                    <pic:cNvPicPr>
-                      <a:picLocks noChangeAspect="1" noChangeArrowheads="1"/>
-                    </pic:cNvPicPr>
+                    <pic:cNvPr id="0" name=""/>
+                    <pic:cNvPicPr/>
                   </pic:nvPicPr>
                   <pic:blipFill>
-                    <a:blip r:embed="rId62">
-                      <a:extLst>
-                        <a:ext uri="{28A0092B-C50C-407E-A947-70E740481C1C}">
-                          <a14:useLocalDpi xmlns:a14="http://schemas.microsoft.com/office/drawing/2010/main" val="0"/>
-                        </a:ext>
-                      </a:extLst>
-                    </a:blip>
-                    <a:srcRect/>
+                    <a:blip r:embed="rId62"/>
                     <a:stretch>
                       <a:fillRect/>
                     </a:stretch>
                   </pic:blipFill>
-                  <pic:spPr bwMode="auto">
+                  <pic:spPr>
                     <a:xfrm>
                       <a:off x="0" y="0"/>
-                      <a:ext cx="2805673" cy="948259"/>
+                      <a:ext cx="2795803" cy="947434"/>
                     </a:xfrm>
                     <a:prstGeom prst="rect">
                       <a:avLst/>
                     </a:prstGeom>
-                    <a:noFill/>
-                    <a:ln>
-                      <a:noFill/>
-                    </a:ln>
                   </pic:spPr>
                 </pic:pic>
               </a:graphicData>
@@ -14946,12 +14795,11 @@
       <w:pPr>
         <w:pStyle w:val="Heading2"/>
       </w:pPr>
-      <w:bookmarkStart w:id="13" w:name="_Toc426540462"/>
-      <w:r>
-        <w:lastRenderedPageBreak/>
+      <w:bookmarkStart w:id="12" w:name="_Toc426540462"/>
+      <w:r>
         <w:t>Export Search Settings</w:t>
       </w:r>
-      <w:bookmarkEnd w:id="13"/>
+      <w:bookmarkEnd w:id="12"/>
     </w:p>
     <w:p>
       <w:pPr>
@@ -15184,10 +15032,10 @@
           <w:noProof/>
         </w:rPr>
         <w:drawing>
-          <wp:inline distT="0" distB="0" distL="0" distR="0">
-            <wp:extent cx="2871333" cy="1242660"/>
-            <wp:effectExtent l="0" t="0" r="5715" b="0"/>
-            <wp:docPr id="60" name="Picture 60"/>
+          <wp:inline distT="0" distB="0" distL="0" distR="0" wp14:anchorId="525911C0" wp14:editId="3E0ADA14">
+            <wp:extent cx="2900454" cy="1295948"/>
+            <wp:effectExtent l="0" t="0" r="0" b="0"/>
+            <wp:docPr id="83" name="Picture 83"/>
             <wp:cNvGraphicFramePr>
               <a:graphicFrameLocks xmlns:a="http://schemas.openxmlformats.org/drawingml/2006/main" noChangeAspect="1"/>
             </wp:cNvGraphicFramePr>
@@ -15195,36 +15043,23 @@
               <a:graphicData uri="http://schemas.openxmlformats.org/drawingml/2006/picture">
                 <pic:pic xmlns:pic="http://schemas.openxmlformats.org/drawingml/2006/picture">
                   <pic:nvPicPr>
-                    <pic:cNvPr id="0" name="Picture 14"/>
-                    <pic:cNvPicPr>
-                      <a:picLocks noChangeAspect="1" noChangeArrowheads="1"/>
-                    </pic:cNvPicPr>
+                    <pic:cNvPr id="0" name=""/>
+                    <pic:cNvPicPr/>
                   </pic:nvPicPr>
                   <pic:blipFill>
-                    <a:blip r:embed="rId64">
-                      <a:extLst>
-                        <a:ext uri="{28A0092B-C50C-407E-A947-70E740481C1C}">
-                          <a14:useLocalDpi xmlns:a14="http://schemas.microsoft.com/office/drawing/2010/main" val="0"/>
-                        </a:ext>
-                      </a:extLst>
-                    </a:blip>
-                    <a:srcRect/>
+                    <a:blip r:embed="rId64"/>
                     <a:stretch>
                       <a:fillRect/>
                     </a:stretch>
                   </pic:blipFill>
-                  <pic:spPr bwMode="auto">
+                  <pic:spPr>
                     <a:xfrm>
                       <a:off x="0" y="0"/>
-                      <a:ext cx="2871437" cy="1242705"/>
+                      <a:ext cx="2908606" cy="1299590"/>
                     </a:xfrm>
                     <a:prstGeom prst="rect">
                       <a:avLst/>
                     </a:prstGeom>
-                    <a:noFill/>
-                    <a:ln>
-                      <a:noFill/>
-                    </a:ln>
                   </pic:spPr>
                 </pic:pic>
               </a:graphicData>
@@ -15303,15 +15138,21 @@
       <w:pPr>
         <w:ind w:left="720"/>
       </w:pPr>
+    </w:p>
+    <w:p>
+      <w:pPr>
+        <w:ind w:left="720"/>
+      </w:pPr>
       <w:r>
         <w:rPr>
           <w:noProof/>
         </w:rPr>
+        <w:lastRenderedPageBreak/>
         <w:drawing>
-          <wp:inline distT="0" distB="0" distL="0" distR="0" wp14:anchorId="66848B1F" wp14:editId="05DA1316">
-            <wp:extent cx="3110125" cy="1360933"/>
-            <wp:effectExtent l="0" t="0" r="0" b="0"/>
-            <wp:docPr id="61" name="Picture 61"/>
+          <wp:inline distT="0" distB="0" distL="0" distR="0" wp14:anchorId="7CE96527" wp14:editId="20DA9390">
+            <wp:extent cx="3150894" cy="1407846"/>
+            <wp:effectExtent l="0" t="0" r="0" b="1905"/>
+            <wp:docPr id="84" name="Picture 84"/>
             <wp:cNvGraphicFramePr>
               <a:graphicFrameLocks xmlns:a="http://schemas.openxmlformats.org/drawingml/2006/main" noChangeAspect="1"/>
             </wp:cNvGraphicFramePr>
@@ -15319,36 +15160,23 @@
               <a:graphicData uri="http://schemas.openxmlformats.org/drawingml/2006/picture">
                 <pic:pic xmlns:pic="http://schemas.openxmlformats.org/drawingml/2006/picture">
                   <pic:nvPicPr>
-                    <pic:cNvPr id="0" name="Picture 15"/>
-                    <pic:cNvPicPr>
-                      <a:picLocks noChangeAspect="1" noChangeArrowheads="1"/>
-                    </pic:cNvPicPr>
+                    <pic:cNvPr id="0" name=""/>
+                    <pic:cNvPicPr/>
                   </pic:nvPicPr>
                   <pic:blipFill>
-                    <a:blip r:embed="rId65">
-                      <a:extLst>
-                        <a:ext uri="{28A0092B-C50C-407E-A947-70E740481C1C}">
-                          <a14:useLocalDpi xmlns:a14="http://schemas.microsoft.com/office/drawing/2010/main" val="0"/>
-                        </a:ext>
-                      </a:extLst>
-                    </a:blip>
-                    <a:srcRect/>
+                    <a:blip r:embed="rId65"/>
                     <a:stretch>
                       <a:fillRect/>
                     </a:stretch>
                   </pic:blipFill>
-                  <pic:spPr bwMode="auto">
+                  <pic:spPr>
                     <a:xfrm>
                       <a:off x="0" y="0"/>
-                      <a:ext cx="3110558" cy="1361123"/>
+                      <a:ext cx="3154913" cy="1409642"/>
                     </a:xfrm>
                     <a:prstGeom prst="rect">
                       <a:avLst/>
                     </a:prstGeom>
-                    <a:noFill/>
-                    <a:ln>
-                      <a:noFill/>
-                    </a:ln>
                   </pic:spPr>
                 </pic:pic>
               </a:graphicData>
@@ -15365,16 +15193,15 @@
           <w:szCs w:val="36"/>
         </w:rPr>
       </w:pPr>
-      <w:bookmarkStart w:id="14" w:name="_Toc426540463"/>
+      <w:bookmarkStart w:id="13" w:name="_Toc426540463"/>
       <w:r>
         <w:rPr>
           <w:sz w:val="36"/>
           <w:szCs w:val="36"/>
         </w:rPr>
-        <w:lastRenderedPageBreak/>
         <w:t>Run Search</w:t>
       </w:r>
-      <w:bookmarkEnd w:id="14"/>
+      <w:bookmarkEnd w:id="13"/>
     </w:p>
     <w:p/>
     <w:p>
@@ -15507,17 +15334,11 @@
         <w:rPr>
           <w:noProof/>
         </w:rPr>
-        <w:t>c</w:t>
-      </w:r>
-      <w:r>
-        <w:rPr>
-          <w:noProof/>
-        </w:rPr>
         <w:drawing>
-          <wp:inline distT="0" distB="0" distL="0" distR="0">
-            <wp:extent cx="2996426" cy="2050120"/>
-            <wp:effectExtent l="0" t="0" r="0" b="7620"/>
-            <wp:docPr id="44" name="Picture 44"/>
+          <wp:inline distT="0" distB="0" distL="0" distR="0" wp14:anchorId="0BA0986A" wp14:editId="2B03D6D4">
+            <wp:extent cx="3017520" cy="2075688"/>
+            <wp:effectExtent l="0" t="0" r="0" b="1270"/>
+            <wp:docPr id="85" name="Picture 85"/>
             <wp:cNvGraphicFramePr>
               <a:graphicFrameLocks xmlns:a="http://schemas.openxmlformats.org/drawingml/2006/main" noChangeAspect="1"/>
             </wp:cNvGraphicFramePr>
@@ -15525,36 +15346,23 @@
               <a:graphicData uri="http://schemas.openxmlformats.org/drawingml/2006/picture">
                 <pic:pic xmlns:pic="http://schemas.openxmlformats.org/drawingml/2006/picture">
                   <pic:nvPicPr>
-                    <pic:cNvPr id="0" name="Picture 2"/>
-                    <pic:cNvPicPr>
-                      <a:picLocks noChangeAspect="1" noChangeArrowheads="1"/>
-                    </pic:cNvPicPr>
+                    <pic:cNvPr id="0" name=""/>
+                    <pic:cNvPicPr/>
                   </pic:nvPicPr>
                   <pic:blipFill>
-                    <a:blip r:embed="rId67">
-                      <a:extLst>
-                        <a:ext uri="{28A0092B-C50C-407E-A947-70E740481C1C}">
-                          <a14:useLocalDpi xmlns:a14="http://schemas.microsoft.com/office/drawing/2010/main" val="0"/>
-                        </a:ext>
-                      </a:extLst>
-                    </a:blip>
-                    <a:srcRect/>
+                    <a:blip r:embed="rId67"/>
                     <a:stretch>
                       <a:fillRect/>
                     </a:stretch>
                   </pic:blipFill>
-                  <pic:spPr bwMode="auto">
+                  <pic:spPr>
                     <a:xfrm>
                       <a:off x="0" y="0"/>
-                      <a:ext cx="2996422" cy="2050117"/>
+                      <a:ext cx="3017520" cy="2075688"/>
                     </a:xfrm>
                     <a:prstGeom prst="rect">
                       <a:avLst/>
                     </a:prstGeom>
-                    <a:noFill/>
-                    <a:ln>
-                      <a:noFill/>
-                    </a:ln>
                   </pic:spPr>
                 </pic:pic>
               </a:graphicData>
@@ -15697,11 +15505,12 @@
         <w:rPr>
           <w:noProof/>
         </w:rPr>
+        <w:lastRenderedPageBreak/>
         <w:drawing>
-          <wp:inline distT="0" distB="0" distL="0" distR="0">
-            <wp:extent cx="3104301" cy="1106332"/>
-            <wp:effectExtent l="0" t="0" r="1270" b="0"/>
-            <wp:docPr id="49" name="Picture 49"/>
+          <wp:inline distT="0" distB="0" distL="0" distR="0" wp14:anchorId="5EBFA0D1" wp14:editId="4A8D7D70">
+            <wp:extent cx="3133422" cy="1149818"/>
+            <wp:effectExtent l="0" t="0" r="0" b="0"/>
+            <wp:docPr id="86" name="Picture 86"/>
             <wp:cNvGraphicFramePr>
               <a:graphicFrameLocks xmlns:a="http://schemas.openxmlformats.org/drawingml/2006/main" noChangeAspect="1"/>
             </wp:cNvGraphicFramePr>
@@ -15709,36 +15518,23 @@
               <a:graphicData uri="http://schemas.openxmlformats.org/drawingml/2006/picture">
                 <pic:pic xmlns:pic="http://schemas.openxmlformats.org/drawingml/2006/picture">
                   <pic:nvPicPr>
-                    <pic:cNvPr id="0" name="Picture 5"/>
-                    <pic:cNvPicPr>
-                      <a:picLocks noChangeAspect="1" noChangeArrowheads="1"/>
-                    </pic:cNvPicPr>
+                    <pic:cNvPr id="0" name=""/>
+                    <pic:cNvPicPr/>
                   </pic:nvPicPr>
                   <pic:blipFill>
-                    <a:blip r:embed="rId69">
-                      <a:extLst>
-                        <a:ext uri="{28A0092B-C50C-407E-A947-70E740481C1C}">
-                          <a14:useLocalDpi xmlns:a14="http://schemas.microsoft.com/office/drawing/2010/main" val="0"/>
-                        </a:ext>
-                      </a:extLst>
-                    </a:blip>
-                    <a:srcRect/>
+                    <a:blip r:embed="rId69"/>
                     <a:stretch>
                       <a:fillRect/>
                     </a:stretch>
                   </pic:blipFill>
-                  <pic:spPr bwMode="auto">
+                  <pic:spPr>
                     <a:xfrm>
                       <a:off x="0" y="0"/>
-                      <a:ext cx="3104188" cy="1106292"/>
+                      <a:ext cx="3140792" cy="1152522"/>
                     </a:xfrm>
                     <a:prstGeom prst="rect">
                       <a:avLst/>
                     </a:prstGeom>
-                    <a:noFill/>
-                    <a:ln>
-                      <a:noFill/>
-                    </a:ln>
                   </pic:spPr>
                 </pic:pic>
               </a:graphicData>
@@ -15796,7 +15592,6 @@
         <w:spacing w:after="0" w:line="240" w:lineRule="auto"/>
       </w:pPr>
       <w:r>
-        <w:lastRenderedPageBreak/>
         <w:t>Next, click on the “</w:t>
       </w:r>
       <w:r>
@@ -16141,7 +15936,11 @@
         <w:t>OK</w:t>
       </w:r>
       <w:r>
-        <w:t xml:space="preserve">” on it should bring up the results automatically in the results viewer, which will be discussed next.  (Note that if multiple input files were specified, only the results of the FIRST file in the list will be displayed in the results viewer.) </w:t>
+        <w:t xml:space="preserve">” on it should bring up the results automatically in the results viewer, which will be discussed next.  </w:t>
+      </w:r>
+      <w:r>
+        <w:lastRenderedPageBreak/>
+        <w:t xml:space="preserve">(Note that if multiple input files were specified, only the results of the FIRST file in the list will be displayed in the results viewer.) </w:t>
       </w:r>
     </w:p>
     <w:p>
@@ -16210,6 +16009,12 @@
     </w:p>
     <w:p>
       <w:pPr>
+        <w:spacing w:after="0" w:line="240" w:lineRule="auto"/>
+        <w:ind w:left="360" w:firstLine="360"/>
+      </w:pPr>
+    </w:p>
+    <w:p>
+      <w:pPr>
         <w:pStyle w:val="ListParagraph"/>
         <w:numPr>
           <w:ilvl w:val="0"/>
@@ -16218,7 +16023,6 @@
         <w:spacing w:after="0" w:line="240" w:lineRule="auto"/>
       </w:pPr>
       <w:r>
-        <w:lastRenderedPageBreak/>
         <w:t>The results in the results viewer may look something like the following:</w:t>
       </w:r>
     </w:p>
@@ -16354,79 +16158,13 @@
     </w:p>
     <w:p>
       <w:pPr>
-        <w:spacing w:after="0" w:line="240" w:lineRule="auto"/>
-        <w:ind w:left="720"/>
-      </w:pPr>
-    </w:p>
-    <w:p>
-      <w:pPr>
-        <w:spacing w:after="0" w:line="240" w:lineRule="auto"/>
-        <w:ind w:left="720"/>
-      </w:pPr>
-    </w:p>
-    <w:p>
-      <w:pPr>
-        <w:spacing w:after="0" w:line="240" w:lineRule="auto"/>
-        <w:ind w:left="720"/>
-      </w:pPr>
-    </w:p>
-    <w:p>
-      <w:pPr>
-        <w:spacing w:after="0" w:line="240" w:lineRule="auto"/>
-        <w:ind w:left="720"/>
-      </w:pPr>
-    </w:p>
-    <w:p>
-      <w:pPr>
-        <w:spacing w:after="0" w:line="240" w:lineRule="auto"/>
-        <w:ind w:left="720"/>
-      </w:pPr>
-    </w:p>
-    <w:p>
-      <w:pPr>
-        <w:spacing w:after="0" w:line="240" w:lineRule="auto"/>
-        <w:ind w:left="720"/>
-      </w:pPr>
-    </w:p>
-    <w:p>
-      <w:pPr>
-        <w:spacing w:after="0" w:line="240" w:lineRule="auto"/>
-        <w:ind w:left="720"/>
-      </w:pPr>
-    </w:p>
-    <w:p>
-      <w:pPr>
-        <w:spacing w:after="0" w:line="240" w:lineRule="auto"/>
-        <w:ind w:left="720"/>
-      </w:pPr>
-    </w:p>
-    <w:p>
-      <w:pPr>
-        <w:spacing w:after="0" w:line="240" w:lineRule="auto"/>
-        <w:ind w:left="720"/>
-      </w:pPr>
-    </w:p>
-    <w:p>
-      <w:pPr>
-        <w:spacing w:after="0" w:line="240" w:lineRule="auto"/>
-        <w:ind w:left="720"/>
-      </w:pPr>
-    </w:p>
-    <w:p>
-      <w:pPr>
-        <w:spacing w:after="0" w:line="240" w:lineRule="auto"/>
-        <w:ind w:left="720"/>
-      </w:pPr>
-    </w:p>
-    <w:p>
-      <w:pPr>
         <w:pStyle w:val="Heading1"/>
         <w:rPr>
           <w:sz w:val="36"/>
           <w:szCs w:val="36"/>
         </w:rPr>
       </w:pPr>
-      <w:bookmarkStart w:id="15" w:name="_Toc426540464"/>
+      <w:bookmarkStart w:id="14" w:name="_Toc426540464"/>
       <w:r>
         <w:rPr>
           <w:sz w:val="36"/>
@@ -16435,7 +16173,7 @@
         <w:lastRenderedPageBreak/>
         <w:t>View Results</w:t>
       </w:r>
-      <w:bookmarkEnd w:id="15"/>
+      <w:bookmarkEnd w:id="14"/>
     </w:p>
     <w:p/>
     <w:p>
@@ -16559,10 +16297,10 @@
           <w:noProof/>
         </w:rPr>
         <w:drawing>
-          <wp:inline distT="0" distB="0" distL="0" distR="0">
-            <wp:extent cx="4659363" cy="3384824"/>
-            <wp:effectExtent l="0" t="0" r="8255" b="6350"/>
-            <wp:docPr id="69" name="Picture 69"/>
+          <wp:inline distT="0" distB="0" distL="0" distR="0" wp14:anchorId="6A52ACEA" wp14:editId="7B7B30C9">
+            <wp:extent cx="4663440" cy="3392424"/>
+            <wp:effectExtent l="0" t="0" r="3810" b="0"/>
+            <wp:docPr id="87" name="Picture 87"/>
             <wp:cNvGraphicFramePr>
               <a:graphicFrameLocks xmlns:a="http://schemas.openxmlformats.org/drawingml/2006/main" noChangeAspect="1"/>
             </wp:cNvGraphicFramePr>
@@ -16570,36 +16308,23 @@
               <a:graphicData uri="http://schemas.openxmlformats.org/drawingml/2006/picture">
                 <pic:pic xmlns:pic="http://schemas.openxmlformats.org/drawingml/2006/picture">
                   <pic:nvPicPr>
-                    <pic:cNvPr id="0" name="Picture 8"/>
-                    <pic:cNvPicPr>
-                      <a:picLocks noChangeAspect="1" noChangeArrowheads="1"/>
-                    </pic:cNvPicPr>
+                    <pic:cNvPr id="0" name=""/>
+                    <pic:cNvPicPr/>
                   </pic:nvPicPr>
                   <pic:blipFill>
-                    <a:blip r:embed="rId75">
-                      <a:extLst>
-                        <a:ext uri="{28A0092B-C50C-407E-A947-70E740481C1C}">
-                          <a14:useLocalDpi xmlns:a14="http://schemas.microsoft.com/office/drawing/2010/main" val="0"/>
-                        </a:ext>
-                      </a:extLst>
-                    </a:blip>
-                    <a:srcRect/>
+                    <a:blip r:embed="rId75"/>
                     <a:stretch>
                       <a:fillRect/>
                     </a:stretch>
                   </pic:blipFill>
-                  <pic:spPr bwMode="auto">
+                  <pic:spPr>
                     <a:xfrm>
                       <a:off x="0" y="0"/>
-                      <a:ext cx="4666616" cy="3390093"/>
+                      <a:ext cx="4663440" cy="3392424"/>
                     </a:xfrm>
                     <a:prstGeom prst="rect">
                       <a:avLst/>
                     </a:prstGeom>
-                    <a:noFill/>
-                    <a:ln>
-                      <a:noFill/>
-                    </a:ln>
                   </pic:spPr>
                 </pic:pic>
               </a:graphicData>
@@ -17167,6 +16892,74 @@
       </w:r>
       <w:r>
         <w:t>.</w:t>
+      </w:r>
+    </w:p>
+    <w:p>
+      <w:pPr>
+        <w:spacing w:after="0" w:line="240" w:lineRule="auto"/>
+      </w:pPr>
+    </w:p>
+    <w:p>
+      <w:r>
+        <w:br w:type="page"/>
+      </w:r>
+    </w:p>
+    <w:p>
+      <w:pPr>
+        <w:spacing w:after="0" w:line="240" w:lineRule="auto"/>
+      </w:pPr>
+      <w:r>
+        <w:lastRenderedPageBreak/>
+        <w:t>If the search results were from a target-decoy search, a false discovery rate (FDR) analysis can be performed at the PSM level.  Click on the “Other Actions” tab and “Apply FDR Cutoff” button to bring up the FDR cutoff dialogue.  Specify the FDR cutoff, e.g. enter “5” for a 5% cutoff then hit the “Apply” button.  This will filter the identifications at that FDR cutoff.  To include the decoy hits in the list, select the “Show decoy hits” checkbox.</w:t>
+      </w:r>
+      <w:bookmarkStart w:id="15" w:name="_GoBack"/>
+      <w:bookmarkEnd w:id="15"/>
+    </w:p>
+    <w:p>
+      <w:pPr>
+        <w:spacing w:after="0" w:line="240" w:lineRule="auto"/>
+      </w:pPr>
+    </w:p>
+    <w:p>
+      <w:pPr>
+        <w:spacing w:after="0" w:line="240" w:lineRule="auto"/>
+      </w:pPr>
+      <w:r>
+        <w:drawing>
+          <wp:inline distT="0" distB="0" distL="0" distR="0" wp14:anchorId="56C142F9" wp14:editId="77A28DAD">
+            <wp:extent cx="5486400" cy="3995928"/>
+            <wp:effectExtent l="0" t="0" r="0" b="5080"/>
+            <wp:docPr id="88" name="Picture 88"/>
+            <wp:cNvGraphicFramePr>
+              <a:graphicFrameLocks xmlns:a="http://schemas.openxmlformats.org/drawingml/2006/main" noChangeAspect="1"/>
+            </wp:cNvGraphicFramePr>
+            <a:graphic xmlns:a="http://schemas.openxmlformats.org/drawingml/2006/main">
+              <a:graphicData uri="http://schemas.openxmlformats.org/drawingml/2006/picture">
+                <pic:pic xmlns:pic="http://schemas.openxmlformats.org/drawingml/2006/picture">
+                  <pic:nvPicPr>
+                    <pic:cNvPr id="0" name=""/>
+                    <pic:cNvPicPr/>
+                  </pic:nvPicPr>
+                  <pic:blipFill>
+                    <a:blip r:embed="rId80"/>
+                    <a:stretch>
+                      <a:fillRect/>
+                    </a:stretch>
+                  </pic:blipFill>
+                  <pic:spPr>
+                    <a:xfrm>
+                      <a:off x="0" y="0"/>
+                      <a:ext cx="5486400" cy="3995928"/>
+                    </a:xfrm>
+                    <a:prstGeom prst="rect">
+                      <a:avLst/>
+                    </a:prstGeom>
+                  </pic:spPr>
+                </pic:pic>
+              </a:graphicData>
+            </a:graphic>
+          </wp:inline>
+        </w:drawing>
       </w:r>
     </w:p>
     <w:sectPr>
@@ -17261,7 +17054,7 @@
               <w:noProof/>
               <w:color w:val="FFFFFF" w:themeColor="background1"/>
             </w:rPr>
-            <w:t>2</w:t>
+            <w:t>24</w:t>
           </w:r>
           <w:r>
             <w:rPr>
@@ -19345,7 +19138,7 @@
 </file>
 
 <file path=customXml/itemProps1.xml><?xml version="1.0" encoding="utf-8"?>
-<ds:datastoreItem xmlns:ds="http://schemas.openxmlformats.org/officeDocument/2006/customXml" ds:itemID="{77B61869-EDA9-4EA1-BB7C-406138F2EF2C}">
+<ds:datastoreItem xmlns:ds="http://schemas.openxmlformats.org/officeDocument/2006/customXml" ds:itemID="{043FACB1-1070-4DBC-A439-146EE6730499}">
   <ds:schemaRefs>
     <ds:schemaRef ds:uri="http://schemas.openxmlformats.org/officeDocument/2006/bibliography"/>
   </ds:schemaRefs>

</xml_diff>

<commit_message>
update CometUI user guide
git-svn-id: https://svn.code.sf.net/p/comet-ms/code@880 299d2d02-8f3b-485e-a07e-71e8e5e16577
</commit_message>
<xml_diff>
--- a/trunk/comet-ms/CometUI/Docs/CometUI-User-Guide.docx
+++ b/trunk/comet-ms/CometUI/Docs/CometUI-User-Guide.docx
@@ -7861,7 +7861,6 @@
         </w:rPr>
         <w:t>“</w:t>
       </w:r>
-      <w:proofErr w:type="spellStart"/>
       <w:r>
         <w:rPr>
           <w:b/>
@@ -7870,7 +7869,6 @@
         </w:rPr>
         <w:t>Proline</w:t>
       </w:r>
-      <w:proofErr w:type="spellEnd"/>
       <w:r>
         <w:rPr>
           <w:sz w:val="16"/>
@@ -16041,10 +16039,10 @@
           <w:noProof/>
         </w:rPr>
         <w:drawing>
-          <wp:inline distT="0" distB="0" distL="0" distR="0">
-            <wp:extent cx="5485061" cy="3977931"/>
-            <wp:effectExtent l="0" t="0" r="1905" b="3810"/>
-            <wp:docPr id="58" name="Picture 58"/>
+          <wp:inline distT="0" distB="0" distL="0" distR="0" wp14:anchorId="35968687" wp14:editId="0AEF64CE">
+            <wp:extent cx="4572000" cy="3511296"/>
+            <wp:effectExtent l="0" t="0" r="0" b="0"/>
+            <wp:docPr id="5" name="Picture 5"/>
             <wp:cNvGraphicFramePr>
               <a:graphicFrameLocks xmlns:a="http://schemas.openxmlformats.org/drawingml/2006/main" noChangeAspect="1"/>
             </wp:cNvGraphicFramePr>
@@ -16052,36 +16050,23 @@
               <a:graphicData uri="http://schemas.openxmlformats.org/drawingml/2006/picture">
                 <pic:pic xmlns:pic="http://schemas.openxmlformats.org/drawingml/2006/picture">
                   <pic:nvPicPr>
-                    <pic:cNvPr id="0" name="Picture 9"/>
-                    <pic:cNvPicPr>
-                      <a:picLocks noChangeAspect="1" noChangeArrowheads="1"/>
-                    </pic:cNvPicPr>
+                    <pic:cNvPr id="0" name=""/>
+                    <pic:cNvPicPr/>
                   </pic:nvPicPr>
                   <pic:blipFill>
-                    <a:blip r:embed="rId74">
-                      <a:extLst>
-                        <a:ext uri="{28A0092B-C50C-407E-A947-70E740481C1C}">
-                          <a14:useLocalDpi xmlns:a14="http://schemas.microsoft.com/office/drawing/2010/main" val="0"/>
-                        </a:ext>
-                      </a:extLst>
-                    </a:blip>
-                    <a:srcRect/>
+                    <a:blip r:embed="rId74"/>
                     <a:stretch>
                       <a:fillRect/>
                     </a:stretch>
                   </pic:blipFill>
-                  <pic:spPr bwMode="auto">
+                  <pic:spPr>
                     <a:xfrm>
                       <a:off x="0" y="0"/>
-                      <a:ext cx="5484988" cy="3977878"/>
+                      <a:ext cx="4572000" cy="3511296"/>
                     </a:xfrm>
                     <a:prstGeom prst="rect">
                       <a:avLst/>
                     </a:prstGeom>
-                    <a:noFill/>
-                    <a:ln>
-                      <a:noFill/>
-                    </a:ln>
                   </pic:spPr>
                 </pic:pic>
               </a:graphicData>
@@ -16125,6 +16110,8 @@
         <w:spacing w:after="0" w:line="240" w:lineRule="auto"/>
         <w:ind w:left="720"/>
       </w:pPr>
+      <w:bookmarkStart w:id="14" w:name="_GoBack"/>
+      <w:bookmarkEnd w:id="14"/>
     </w:p>
     <w:p>
       <w:pPr>
@@ -16164,7 +16151,7 @@
           <w:szCs w:val="36"/>
         </w:rPr>
       </w:pPr>
-      <w:bookmarkStart w:id="14" w:name="_Toc426540464"/>
+      <w:bookmarkStart w:id="15" w:name="_Toc426540464"/>
       <w:r>
         <w:rPr>
           <w:sz w:val="36"/>
@@ -16173,7 +16160,7 @@
         <w:lastRenderedPageBreak/>
         <w:t>View Results</w:t>
       </w:r>
-      <w:bookmarkEnd w:id="14"/>
+      <w:bookmarkEnd w:id="15"/>
     </w:p>
     <w:p/>
     <w:p>
@@ -16297,10 +16284,10 @@
           <w:noProof/>
         </w:rPr>
         <w:drawing>
-          <wp:inline distT="0" distB="0" distL="0" distR="0" wp14:anchorId="6A52ACEA" wp14:editId="7B7B30C9">
-            <wp:extent cx="4663440" cy="3392424"/>
-            <wp:effectExtent l="0" t="0" r="3810" b="0"/>
-            <wp:docPr id="87" name="Picture 87"/>
+          <wp:inline distT="0" distB="0" distL="0" distR="0" wp14:anchorId="7EABDEF6" wp14:editId="5CF0C944">
+            <wp:extent cx="4572000" cy="3346704"/>
+            <wp:effectExtent l="0" t="0" r="0" b="6350"/>
+            <wp:docPr id="44" name="Picture 44"/>
             <wp:cNvGraphicFramePr>
               <a:graphicFrameLocks xmlns:a="http://schemas.openxmlformats.org/drawingml/2006/main" noChangeAspect="1"/>
             </wp:cNvGraphicFramePr>
@@ -16320,7 +16307,7 @@
                   <pic:spPr>
                     <a:xfrm>
                       <a:off x="0" y="0"/>
-                      <a:ext cx="4663440" cy="3392424"/>
+                      <a:ext cx="4572000" cy="3346704"/>
                     </a:xfrm>
                     <a:prstGeom prst="rect">
                       <a:avLst/>
@@ -16404,6 +16391,7 @@
     <w:p>
       <w:pPr>
         <w:spacing w:after="0" w:line="240" w:lineRule="auto"/>
+        <w:ind w:left="360"/>
       </w:pPr>
     </w:p>
     <w:p>
@@ -16416,10 +16404,10 @@
           <w:noProof/>
         </w:rPr>
         <w:drawing>
-          <wp:inline distT="0" distB="0" distL="0" distR="0">
-            <wp:extent cx="4659363" cy="1388595"/>
-            <wp:effectExtent l="0" t="0" r="8255" b="2540"/>
-            <wp:docPr id="62" name="Picture 62"/>
+          <wp:inline distT="0" distB="0" distL="0" distR="0" wp14:anchorId="2F397C2A" wp14:editId="4B5D1F0A">
+            <wp:extent cx="4572000" cy="1499616"/>
+            <wp:effectExtent l="0" t="0" r="0" b="5715"/>
+            <wp:docPr id="35" name="Picture 35"/>
             <wp:cNvGraphicFramePr>
               <a:graphicFrameLocks xmlns:a="http://schemas.openxmlformats.org/drawingml/2006/main" noChangeAspect="1"/>
             </wp:cNvGraphicFramePr>
@@ -16427,36 +16415,30 @@
               <a:graphicData uri="http://schemas.openxmlformats.org/drawingml/2006/picture">
                 <pic:pic xmlns:pic="http://schemas.openxmlformats.org/drawingml/2006/picture">
                   <pic:nvPicPr>
-                    <pic:cNvPr id="0" name="Picture 2"/>
-                    <pic:cNvPicPr>
-                      <a:picLocks noChangeAspect="1" noChangeArrowheads="1"/>
-                    </pic:cNvPicPr>
+                    <pic:cNvPr id="0" name=""/>
+                    <pic:cNvPicPr/>
                   </pic:nvPicPr>
-                  <pic:blipFill>
-                    <a:blip r:embed="rId76">
-                      <a:extLst>
-                        <a:ext uri="{28A0092B-C50C-407E-A947-70E740481C1C}">
-                          <a14:useLocalDpi xmlns:a14="http://schemas.microsoft.com/office/drawing/2010/main" val="0"/>
-                        </a:ext>
-                      </a:extLst>
-                    </a:blip>
-                    <a:srcRect/>
-                    <a:stretch>
-                      <a:fillRect/>
-                    </a:stretch>
+                  <pic:blipFill rotWithShape="1">
+                    <a:blip r:embed="rId76"/>
+                    <a:srcRect t="-1" b="55236"/>
+                    <a:stretch/>
                   </pic:blipFill>
                   <pic:spPr bwMode="auto">
                     <a:xfrm>
                       <a:off x="0" y="0"/>
-                      <a:ext cx="4678201" cy="1394209"/>
+                      <a:ext cx="4572000" cy="1499616"/>
                     </a:xfrm>
                     <a:prstGeom prst="rect">
                       <a:avLst/>
                     </a:prstGeom>
-                    <a:noFill/>
                     <a:ln>
                       <a:noFill/>
                     </a:ln>
+                    <a:extLst>
+                      <a:ext uri="{53640926-AAD7-44D8-BBD7-CCE9431645EC}">
+                        <a14:shadowObscured xmlns:a14="http://schemas.microsoft.com/office/drawing/2010/main"/>
+                      </a:ext>
+                    </a:extLst>
                   </pic:spPr>
                 </pic:pic>
               </a:graphicData>
@@ -16514,7 +16496,7 @@
         <w:t>string</w:t>
       </w:r>
       <w:r>
-        <w:t xml:space="preserve"> in the text box next to it:</w:t>
+        <w:t xml:space="preserve"> in the text box next to it.</w:t>
       </w:r>
     </w:p>
     <w:p>
@@ -16525,15 +16507,36 @@
       <w:r>
         <w:t xml:space="preserve"> </w:t>
       </w:r>
+    </w:p>
+    <w:p>
+      <w:pPr>
+        <w:spacing w:after="0" w:line="240" w:lineRule="auto"/>
+        <w:ind w:left="720"/>
+      </w:pPr>
+      <w:r>
+        <w:t>Select the E-Value cutoff checkbox and enter a cutoff value to apply an expectation value filter to the results.</w:t>
+      </w:r>
+    </w:p>
+    <w:p>
+      <w:pPr>
+        <w:spacing w:after="0" w:line="240" w:lineRule="auto"/>
+        <w:ind w:left="720"/>
+      </w:pPr>
+    </w:p>
+    <w:p>
+      <w:pPr>
+        <w:spacing w:after="0" w:line="240" w:lineRule="auto"/>
+        <w:ind w:left="720"/>
+      </w:pPr>
       <w:r>
         <w:rPr>
           <w:noProof/>
         </w:rPr>
         <w:drawing>
-          <wp:inline distT="0" distB="0" distL="0" distR="0">
-            <wp:extent cx="1863745" cy="337315"/>
-            <wp:effectExtent l="0" t="0" r="3175" b="5715"/>
-            <wp:docPr id="63" name="Picture 63"/>
+          <wp:inline distT="0" distB="0" distL="0" distR="0" wp14:anchorId="43896883" wp14:editId="59917C3A">
+            <wp:extent cx="1932530" cy="466725"/>
+            <wp:effectExtent l="0" t="0" r="0" b="0"/>
+            <wp:docPr id="30" name="Picture 30"/>
             <wp:cNvGraphicFramePr>
               <a:graphicFrameLocks xmlns:a="http://schemas.openxmlformats.org/drawingml/2006/main" noChangeAspect="1"/>
             </wp:cNvGraphicFramePr>
@@ -16541,36 +16544,30 @@
               <a:graphicData uri="http://schemas.openxmlformats.org/drawingml/2006/picture">
                 <pic:pic xmlns:pic="http://schemas.openxmlformats.org/drawingml/2006/picture">
                   <pic:nvPicPr>
-                    <pic:cNvPr id="0" name="Picture 3"/>
-                    <pic:cNvPicPr>
-                      <a:picLocks noChangeAspect="1" noChangeArrowheads="1"/>
-                    </pic:cNvPicPr>
+                    <pic:cNvPr id="0" name=""/>
+                    <pic:cNvPicPr/>
                   </pic:nvPicPr>
-                  <pic:blipFill>
-                    <a:blip r:embed="rId77">
-                      <a:extLst>
-                        <a:ext uri="{28A0092B-C50C-407E-A947-70E740481C1C}">
-                          <a14:useLocalDpi xmlns:a14="http://schemas.microsoft.com/office/drawing/2010/main" val="0"/>
-                        </a:ext>
-                      </a:extLst>
-                    </a:blip>
-                    <a:srcRect/>
-                    <a:stretch>
-                      <a:fillRect/>
-                    </a:stretch>
+                  <pic:blipFill rotWithShape="1">
+                    <a:blip r:embed="rId77"/>
+                    <a:srcRect l="69233" t="23148" r="4133" b="68054"/>
+                    <a:stretch/>
                   </pic:blipFill>
                   <pic:spPr bwMode="auto">
                     <a:xfrm>
                       <a:off x="0" y="0"/>
-                      <a:ext cx="1901982" cy="344236"/>
+                      <a:ext cx="2041151" cy="492958"/>
                     </a:xfrm>
                     <a:prstGeom prst="rect">
                       <a:avLst/>
                     </a:prstGeom>
-                    <a:noFill/>
                     <a:ln>
                       <a:noFill/>
                     </a:ln>
+                    <a:extLst>
+                      <a:ext uri="{53640926-AAD7-44D8-BBD7-CCE9431645EC}">
+                        <a14:shadowObscured xmlns:a14="http://schemas.microsoft.com/office/drawing/2010/main"/>
+                      </a:ext>
+                    </a:extLst>
                   </pic:spPr>
                 </pic:pic>
               </a:graphicData>
@@ -16634,10 +16631,10 @@
           <w:noProof/>
         </w:rPr>
         <w:drawing>
-          <wp:inline distT="0" distB="0" distL="0" distR="0" wp14:anchorId="5BB40C94" wp14:editId="25537C2F">
-            <wp:extent cx="4624418" cy="2765753"/>
-            <wp:effectExtent l="0" t="0" r="5080" b="0"/>
-            <wp:docPr id="68" name="Picture 68"/>
+          <wp:inline distT="0" distB="0" distL="0" distR="0" wp14:anchorId="547703E6" wp14:editId="6DCF72CA">
+            <wp:extent cx="4572000" cy="3346704"/>
+            <wp:effectExtent l="0" t="0" r="0" b="6350"/>
+            <wp:docPr id="23" name="Picture 23"/>
             <wp:cNvGraphicFramePr>
               <a:graphicFrameLocks xmlns:a="http://schemas.openxmlformats.org/drawingml/2006/main" noChangeAspect="1"/>
             </wp:cNvGraphicFramePr>
@@ -16645,36 +16642,23 @@
               <a:graphicData uri="http://schemas.openxmlformats.org/drawingml/2006/picture">
                 <pic:pic xmlns:pic="http://schemas.openxmlformats.org/drawingml/2006/picture">
                   <pic:nvPicPr>
-                    <pic:cNvPr id="0" name="Picture 7"/>
-                    <pic:cNvPicPr>
-                      <a:picLocks noChangeAspect="1" noChangeArrowheads="1"/>
-                    </pic:cNvPicPr>
+                    <pic:cNvPr id="0" name=""/>
+                    <pic:cNvPicPr/>
                   </pic:nvPicPr>
                   <pic:blipFill>
-                    <a:blip r:embed="rId78">
-                      <a:extLst>
-                        <a:ext uri="{28A0092B-C50C-407E-A947-70E740481C1C}">
-                          <a14:useLocalDpi xmlns:a14="http://schemas.microsoft.com/office/drawing/2010/main" val="0"/>
-                        </a:ext>
-                      </a:extLst>
-                    </a:blip>
-                    <a:srcRect/>
+                    <a:blip r:embed="rId78"/>
                     <a:stretch>
                       <a:fillRect/>
                     </a:stretch>
                   </pic:blipFill>
-                  <pic:spPr bwMode="auto">
+                  <pic:spPr>
                     <a:xfrm>
                       <a:off x="0" y="0"/>
-                      <a:ext cx="4624418" cy="2765753"/>
+                      <a:ext cx="4572000" cy="3346704"/>
                     </a:xfrm>
                     <a:prstGeom prst="rect">
                       <a:avLst/>
                     </a:prstGeom>
-                    <a:noFill/>
-                    <a:ln>
-                      <a:noFill/>
-                    </a:ln>
                   </pic:spPr>
                 </pic:pic>
               </a:graphicData>
@@ -16912,8 +16896,6 @@
         <w:lastRenderedPageBreak/>
         <w:t>If the search results were from a target-decoy search, a false discovery rate (FDR) analysis can be performed at the PSM level.  Click on the “Other Actions” tab and “Apply FDR Cutoff” button to bring up the FDR cutoff dialogue.  Specify the FDR cutoff, e.g. enter “5” for a 5% cutoff then hit the “Apply” button.  This will filter the identifications at that FDR cutoff.  To include the decoy hits in the list, select the “Show decoy hits” checkbox.</w:t>
       </w:r>
-      <w:bookmarkStart w:id="15" w:name="_GoBack"/>
-      <w:bookmarkEnd w:id="15"/>
     </w:p>
     <w:p>
       <w:pPr>
@@ -16925,11 +16907,90 @@
         <w:spacing w:after="0" w:line="240" w:lineRule="auto"/>
       </w:pPr>
       <w:r>
+        <w:rPr>
+          <w:noProof/>
+        </w:rPr>
         <w:drawing>
-          <wp:inline distT="0" distB="0" distL="0" distR="0" wp14:anchorId="56C142F9" wp14:editId="77A28DAD">
-            <wp:extent cx="5486400" cy="3995928"/>
-            <wp:effectExtent l="0" t="0" r="0" b="5080"/>
-            <wp:docPr id="88" name="Picture 88"/>
+          <wp:inline distT="0" distB="0" distL="0" distR="0" wp14:anchorId="54BF7272" wp14:editId="59717BAD">
+            <wp:extent cx="5486400" cy="4206240"/>
+            <wp:effectExtent l="0" t="0" r="0" b="3810"/>
+            <wp:docPr id="14" name="Picture 14"/>
+            <wp:cNvGraphicFramePr>
+              <a:graphicFrameLocks xmlns:a="http://schemas.openxmlformats.org/drawingml/2006/main" noChangeAspect="1"/>
+            </wp:cNvGraphicFramePr>
+            <a:graphic xmlns:a="http://schemas.openxmlformats.org/drawingml/2006/main">
+              <a:graphicData uri="http://schemas.openxmlformats.org/drawingml/2006/picture">
+                <pic:pic xmlns:pic="http://schemas.openxmlformats.org/drawingml/2006/picture">
+                  <pic:nvPicPr>
+                    <pic:cNvPr id="0" name=""/>
+                    <pic:cNvPicPr/>
+                  </pic:nvPicPr>
+                  <pic:blipFill rotWithShape="1">
+                    <a:blip r:embed="rId80"/>
+                    <a:srcRect l="23993" t="1179" r="2466" b="23692"/>
+                    <a:stretch/>
+                  </pic:blipFill>
+                  <pic:spPr bwMode="auto">
+                    <a:xfrm>
+                      <a:off x="0" y="0"/>
+                      <a:ext cx="5486400" cy="4206240"/>
+                    </a:xfrm>
+                    <a:prstGeom prst="rect">
+                      <a:avLst/>
+                    </a:prstGeom>
+                    <a:ln>
+                      <a:noFill/>
+                    </a:ln>
+                    <a:extLst>
+                      <a:ext uri="{53640926-AAD7-44D8-BBD7-CCE9431645EC}">
+                        <a14:shadowObscured xmlns:a14="http://schemas.microsoft.com/office/drawing/2010/main"/>
+                      </a:ext>
+                    </a:extLst>
+                  </pic:spPr>
+                </pic:pic>
+              </a:graphicData>
+            </a:graphic>
+          </wp:inline>
+        </w:drawing>
+      </w:r>
+    </w:p>
+    <w:p>
+      <w:pPr>
+        <w:spacing w:after="0" w:line="240" w:lineRule="auto"/>
+      </w:pPr>
+    </w:p>
+    <w:p>
+      <w:r>
+        <w:br w:type="page"/>
+      </w:r>
+    </w:p>
+    <w:p>
+      <w:pPr>
+        <w:spacing w:after="0" w:line="240" w:lineRule="auto"/>
+      </w:pPr>
+      <w:r>
+        <w:lastRenderedPageBreak/>
+        <w:t>The links in the “IONS” column will display the MS/MS spectrum.  The links in the “PEPTIDE” column will paste that peptide into an NCBI BLAST page in your browser.  Finally, the links in the “PROTEIN” column will display the protein sequence with the identified peptide highlighted.</w:t>
+      </w:r>
+    </w:p>
+    <w:p>
+      <w:pPr>
+        <w:spacing w:after="0" w:line="240" w:lineRule="auto"/>
+      </w:pPr>
+    </w:p>
+    <w:p>
+      <w:pPr>
+        <w:spacing w:after="0" w:line="240" w:lineRule="auto"/>
+      </w:pPr>
+      <w:r>
+        <w:rPr>
+          <w:noProof/>
+        </w:rPr>
+        <w:drawing>
+          <wp:inline distT="0" distB="0" distL="0" distR="0" wp14:anchorId="3CFD35AF" wp14:editId="1F7E214F">
+            <wp:extent cx="5486400" cy="4206240"/>
+            <wp:effectExtent l="0" t="0" r="0" b="3810"/>
+            <wp:docPr id="21" name="Picture 21"/>
             <wp:cNvGraphicFramePr>
               <a:graphicFrameLocks xmlns:a="http://schemas.openxmlformats.org/drawingml/2006/main" noChangeAspect="1"/>
             </wp:cNvGraphicFramePr>
@@ -16941,7 +17002,7 @@
                     <pic:cNvPicPr/>
                   </pic:nvPicPr>
                   <pic:blipFill>
-                    <a:blip r:embed="rId80"/>
+                    <a:blip r:embed="rId81"/>
                     <a:stretch>
                       <a:fillRect/>
                     </a:stretch>
@@ -16949,7 +17010,7 @@
                   <pic:spPr>
                     <a:xfrm>
                       <a:off x="0" y="0"/>
-                      <a:ext cx="5486400" cy="3995928"/>
+                      <a:ext cx="5486400" cy="4206240"/>
                     </a:xfrm>
                     <a:prstGeom prst="rect">
                       <a:avLst/>
@@ -17054,7 +17115,7 @@
               <w:noProof/>
               <w:color w:val="FFFFFF" w:themeColor="background1"/>
             </w:rPr>
-            <w:t>24</w:t>
+            <w:t>15</w:t>
           </w:r>
           <w:r>
             <w:rPr>
@@ -19138,7 +19199,7 @@
 </file>
 
 <file path=customXml/itemProps1.xml><?xml version="1.0" encoding="utf-8"?>
-<ds:datastoreItem xmlns:ds="http://schemas.openxmlformats.org/officeDocument/2006/customXml" ds:itemID="{043FACB1-1070-4DBC-A439-146EE6730499}">
+<ds:datastoreItem xmlns:ds="http://schemas.openxmlformats.org/officeDocument/2006/customXml" ds:itemID="{29A3ADDA-7926-4FC4-8FD5-2D62E6E2643D}">
   <ds:schemaRefs>
     <ds:schemaRef ds:uri="http://schemas.openxmlformats.org/officeDocument/2006/bibliography"/>
   </ds:schemaRefs>

</xml_diff>